<commit_message>
feat: adding meals html
</commit_message>
<xml_diff>
--- a/databaseSchema.docx
+++ b/databaseSchema.docx
@@ -4,7 +4,7 @@
   <w:body>
     <w:p>
       <w:pPr>
-        <w:pStyle w:val="412"/>
+        <w:pStyle w:val="608"/>
       </w:pPr>
       <w:r>
         <w:t xml:space="preserve">Database field layout</w:t>
@@ -13,7 +13,7 @@
     </w:p>
     <w:p>
       <w:pPr>
-        <w:pStyle w:val="413"/>
+        <w:pStyle w:val="609"/>
       </w:pPr>
       <w:r>
         <w:t xml:space="preserve">user</w:t>
@@ -22,7 +22,7 @@
     </w:p>
     <w:tbl>
       <w:tblPr>
-        <w:tblStyle w:val="46"/>
+        <w:tblStyle w:val="464"/>
         <w:tblW w:w="0" w:type="auto"/>
         <w:tblLook w:val="04A0" w:firstRow="1" w:lastRow="0" w:firstColumn="1" w:lastColumn="0" w:noHBand="0" w:noVBand="1"/>
       </w:tblPr>
@@ -55,6 +55,7 @@
                 <w:highlight w:val="none"/>
               </w:rPr>
             </w:r>
+            <w:r/>
           </w:p>
         </w:tc>
         <w:tc>
@@ -80,6 +81,7 @@
                 <w:highlight w:val="none"/>
               </w:rPr>
             </w:r>
+            <w:r/>
           </w:p>
         </w:tc>
       </w:tr>
@@ -108,6 +110,7 @@
                 <w:highlight w:val="none"/>
               </w:rPr>
             </w:r>
+            <w:r/>
           </w:p>
         </w:tc>
         <w:tc>
@@ -133,6 +136,7 @@
                 <w:highlight w:val="none"/>
               </w:rPr>
             </w:r>
+            <w:r/>
           </w:p>
         </w:tc>
       </w:tr>
@@ -161,6 +165,7 @@
                 <w:highlight w:val="none"/>
               </w:rPr>
             </w:r>
+            <w:r/>
           </w:p>
         </w:tc>
         <w:tc>
@@ -186,6 +191,7 @@
                 <w:highlight w:val="none"/>
               </w:rPr>
             </w:r>
+            <w:r/>
           </w:p>
         </w:tc>
       </w:tr>
@@ -201,10 +207,11 @@
           <w:highlight w:val="none"/>
         </w:rPr>
       </w:r>
+      <w:r/>
     </w:p>
     <w:p>
       <w:pPr>
-        <w:pStyle w:val="413"/>
+        <w:pStyle w:val="609"/>
         <w:rPr>
           <w:highlight w:val="none"/>
         </w:rPr>
@@ -213,11 +220,10 @@
         <w:t xml:space="preserve">meals</w:t>
       </w:r>
       <w:r/>
-      <w:r/>
     </w:p>
     <w:tbl>
       <w:tblPr>
-        <w:tblStyle w:val="46"/>
+        <w:tblStyle w:val="464"/>
         <w:tblW w:w="0" w:type="auto"/>
         <w:tblLook w:val="04A0" w:firstRow="1" w:lastRow="0" w:firstColumn="1" w:lastColumn="0" w:noHBand="0" w:noVBand="1"/>
       </w:tblPr>
@@ -329,10 +335,11 @@
           <w:highlight w:val="none"/>
         </w:rPr>
       </w:r>
+      <w:r/>
     </w:p>
     <w:p>
       <w:pPr>
-        <w:pStyle w:val="413"/>
+        <w:pStyle w:val="609"/>
       </w:pPr>
       <w:r>
         <w:rPr>
@@ -345,10 +352,11 @@
           <w:highlight w:val="none"/>
         </w:rPr>
       </w:r>
+      <w:r/>
     </w:p>
     <w:tbl>
       <w:tblPr>
-        <w:tblStyle w:val="46"/>
+        <w:tblStyle w:val="464"/>
         <w:tblW w:w="0" w:type="auto"/>
         <w:tblLook w:val="04A0" w:firstRow="1" w:lastRow="0" w:firstColumn="1" w:lastColumn="0" w:noHBand="0" w:noVBand="1"/>
       </w:tblPr>
@@ -415,17 +423,12 @@
             <w:r>
               <w:t xml:space="preserve">VARCHAR(50)</w:t>
             </w:r>
-            <w:r/>
             <w:r>
               <w:rPr>
                 <w:highlight w:val="none"/>
               </w:rPr>
             </w:r>
-            <w:r>
-              <w:rPr>
-                <w:highlight w:val="none"/>
-              </w:rPr>
-            </w:r>
+            <w:r/>
           </w:p>
         </w:tc>
       </w:tr>
@@ -465,7 +468,7 @@
     </w:p>
     <w:p>
       <w:pPr>
-        <w:pStyle w:val="413"/>
+        <w:pStyle w:val="609"/>
       </w:pPr>
       <w:r>
         <w:t xml:space="preserve">Meal-ingredients junction table</w:t>
@@ -474,7 +477,7 @@
     </w:p>
     <w:tbl>
       <w:tblPr>
-        <w:tblStyle w:val="46"/>
+        <w:tblStyle w:val="464"/>
         <w:tblW w:w="0" w:type="auto"/>
         <w:tblLook w:val="04A0" w:firstRow="1" w:lastRow="0" w:firstColumn="1" w:lastColumn="0" w:noHBand="0" w:noVBand="1"/>
       </w:tblPr>
@@ -572,6 +575,7 @@
     </w:tbl>
     <w:p>
       <w:r/>
+      <w:r/>
     </w:p>
     <w:sectPr>
       <w:footnotePr/>
@@ -593,7 +597,6 @@
       <w:pPr>
         <w:spacing w:lineRule="auto" w:line="240" w:after="0"/>
       </w:pPr>
-      <w:r/>
       <w:r>
         <w:separator/>
       </w:r>
@@ -605,7 +608,6 @@
       <w:pPr>
         <w:spacing w:lineRule="auto" w:line="240" w:after="0"/>
       </w:pPr>
-      <w:r/>
       <w:r>
         <w:continuationSeparator/>
       </w:r>
@@ -622,7 +624,6 @@
       <w:pPr>
         <w:spacing w:lineRule="auto" w:line="240" w:after="0"/>
       </w:pPr>
-      <w:r/>
       <w:r>
         <w:separator/>
       </w:r>
@@ -634,7 +635,6 @@
       <w:pPr>
         <w:spacing w:lineRule="auto" w:line="240" w:after="0"/>
       </w:pPr>
-      <w:r/>
       <w:r>
         <w:continuationSeparator/>
       </w:r>
@@ -800,10 +800,9 @@
     <w:lsdException w:name="Bibliography" w:uiPriority="37"/>
     <w:lsdException w:name="TOC Heading" w:uiPriority="39" w:qFormat="1"/>
   </w:latentStyles>
-  <w:style w:type="character" w:styleId="12">
+  <w:style w:type="character" w:styleId="447">
     <w:name w:val="Heading 1 Char"/>
-    <w:basedOn w:val="9"/>
-    <w:link w:val="412"/>
+    <w:link w:val="608"/>
     <w:uiPriority w:val="9"/>
     <w:rPr>
       <w:rFonts w:ascii="Arial" w:hAnsi="Arial" w:cs="Arial" w:eastAsia="Arial"/>
@@ -811,20 +810,18 @@
       <w:szCs w:val="40"/>
     </w:rPr>
   </w:style>
-  <w:style w:type="character" w:styleId="14">
+  <w:style w:type="character" w:styleId="448">
     <w:name w:val="Heading 2 Char"/>
-    <w:basedOn w:val="9"/>
-    <w:link w:val="413"/>
+    <w:link w:val="609"/>
     <w:uiPriority w:val="9"/>
     <w:rPr>
       <w:rFonts w:ascii="Arial" w:hAnsi="Arial" w:cs="Arial" w:eastAsia="Arial"/>
       <w:sz w:val="34"/>
     </w:rPr>
   </w:style>
-  <w:style w:type="character" w:styleId="16">
+  <w:style w:type="character" w:styleId="449">
     <w:name w:val="Heading 3 Char"/>
-    <w:basedOn w:val="9"/>
-    <w:link w:val="414"/>
+    <w:link w:val="610"/>
     <w:uiPriority w:val="9"/>
     <w:rPr>
       <w:rFonts w:ascii="Arial" w:hAnsi="Arial" w:cs="Arial" w:eastAsia="Arial"/>
@@ -832,10 +829,9 @@
       <w:szCs w:val="30"/>
     </w:rPr>
   </w:style>
-  <w:style w:type="character" w:styleId="18">
+  <w:style w:type="character" w:styleId="450">
     <w:name w:val="Heading 4 Char"/>
-    <w:basedOn w:val="9"/>
-    <w:link w:val="415"/>
+    <w:link w:val="611"/>
     <w:uiPriority w:val="9"/>
     <w:rPr>
       <w:rFonts w:ascii="Arial" w:hAnsi="Arial" w:cs="Arial" w:eastAsia="Arial"/>
@@ -845,10 +841,9 @@
       <w:szCs w:val="26"/>
     </w:rPr>
   </w:style>
-  <w:style w:type="character" w:styleId="20">
+  <w:style w:type="character" w:styleId="451">
     <w:name w:val="Heading 5 Char"/>
-    <w:basedOn w:val="9"/>
-    <w:link w:val="416"/>
+    <w:link w:val="612"/>
     <w:uiPriority w:val="9"/>
     <w:rPr>
       <w:rFonts w:ascii="Arial" w:hAnsi="Arial" w:cs="Arial" w:eastAsia="Arial"/>
@@ -858,10 +853,9 @@
       <w:szCs w:val="24"/>
     </w:rPr>
   </w:style>
-  <w:style w:type="character" w:styleId="22">
+  <w:style w:type="character" w:styleId="452">
     <w:name w:val="Heading 6 Char"/>
-    <w:basedOn w:val="9"/>
-    <w:link w:val="417"/>
+    <w:link w:val="613"/>
     <w:uiPriority w:val="9"/>
     <w:rPr>
       <w:rFonts w:ascii="Arial" w:hAnsi="Arial" w:cs="Arial" w:eastAsia="Arial"/>
@@ -871,10 +865,9 @@
       <w:szCs w:val="22"/>
     </w:rPr>
   </w:style>
-  <w:style w:type="character" w:styleId="24">
+  <w:style w:type="character" w:styleId="453">
     <w:name w:val="Heading 7 Char"/>
-    <w:basedOn w:val="9"/>
-    <w:link w:val="418"/>
+    <w:link w:val="614"/>
     <w:uiPriority w:val="9"/>
     <w:rPr>
       <w:rFonts w:ascii="Arial" w:hAnsi="Arial" w:cs="Arial" w:eastAsia="Arial"/>
@@ -886,10 +879,9 @@
       <w:szCs w:val="22"/>
     </w:rPr>
   </w:style>
-  <w:style w:type="character" w:styleId="26">
+  <w:style w:type="character" w:styleId="454">
     <w:name w:val="Heading 8 Char"/>
-    <w:basedOn w:val="9"/>
-    <w:link w:val="419"/>
+    <w:link w:val="615"/>
     <w:uiPriority w:val="9"/>
     <w:rPr>
       <w:rFonts w:ascii="Arial" w:hAnsi="Arial" w:cs="Arial" w:eastAsia="Arial"/>
@@ -899,10 +891,9 @@
       <w:szCs w:val="22"/>
     </w:rPr>
   </w:style>
-  <w:style w:type="character" w:styleId="28">
+  <w:style w:type="character" w:styleId="455">
     <w:name w:val="Heading 9 Char"/>
-    <w:basedOn w:val="9"/>
-    <w:link w:val="420"/>
+    <w:link w:val="616"/>
     <w:uiPriority w:val="9"/>
     <w:rPr>
       <w:rFonts w:ascii="Arial" w:hAnsi="Arial" w:cs="Arial" w:eastAsia="Arial"/>
@@ -912,58 +903,54 @@
       <w:szCs w:val="21"/>
     </w:rPr>
   </w:style>
-  <w:style w:type="character" w:styleId="33">
+  <w:style w:type="character" w:styleId="456">
     <w:name w:val="Title Char"/>
-    <w:basedOn w:val="9"/>
-    <w:link w:val="429"/>
+    <w:link w:val="625"/>
     <w:uiPriority w:val="10"/>
     <w:rPr>
       <w:sz w:val="48"/>
       <w:szCs w:val="48"/>
     </w:rPr>
   </w:style>
-  <w:style w:type="character" w:styleId="35">
+  <w:style w:type="character" w:styleId="457">
     <w:name w:val="Subtitle Char"/>
-    <w:basedOn w:val="9"/>
-    <w:link w:val="427"/>
+    <w:link w:val="623"/>
     <w:uiPriority w:val="11"/>
     <w:rPr>
       <w:sz w:val="24"/>
       <w:szCs w:val="24"/>
     </w:rPr>
   </w:style>
-  <w:style w:type="character" w:styleId="37">
+  <w:style w:type="character" w:styleId="458">
     <w:name w:val="Quote Char"/>
-    <w:link w:val="426"/>
+    <w:link w:val="622"/>
     <w:uiPriority w:val="29"/>
     <w:rPr>
       <w:i/>
     </w:rPr>
   </w:style>
-  <w:style w:type="character" w:styleId="39">
+  <w:style w:type="character" w:styleId="459">
     <w:name w:val="Intense Quote Char"/>
-    <w:link w:val="428"/>
+    <w:link w:val="624"/>
     <w:uiPriority w:val="30"/>
     <w:rPr>
       <w:i/>
     </w:rPr>
   </w:style>
-  <w:style w:type="character" w:styleId="41">
+  <w:style w:type="character" w:styleId="460">
     <w:name w:val="Header Char"/>
-    <w:basedOn w:val="9"/>
-    <w:link w:val="424"/>
-    <w:uiPriority w:val="99"/>
-  </w:style>
-  <w:style w:type="character" w:styleId="43">
+    <w:link w:val="620"/>
+    <w:uiPriority w:val="99"/>
+  </w:style>
+  <w:style w:type="character" w:styleId="461">
     <w:name w:val="Footer Char"/>
-    <w:basedOn w:val="9"/>
-    <w:link w:val="423"/>
-    <w:uiPriority w:val="99"/>
-  </w:style>
-  <w:style w:type="paragraph" w:styleId="44">
+    <w:link w:val="619"/>
+    <w:uiPriority w:val="99"/>
+  </w:style>
+  <w:style w:type="paragraph" w:styleId="462">
     <w:name w:val="Caption"/>
-    <w:basedOn w:val="411"/>
-    <w:next w:val="411"/>
+    <w:basedOn w:val="607"/>
+    <w:next w:val="607"/>
     <w:qFormat/>
     <w:uiPriority w:val="35"/>
     <w:semiHidden/>
@@ -979,15 +966,15 @@
       <w:spacing w:lineRule="auto" w:line="276"/>
     </w:pPr>
   </w:style>
-  <w:style w:type="character" w:styleId="45">
+  <w:style w:type="character" w:styleId="463">
     <w:name w:val="Caption Char"/>
-    <w:basedOn w:val="44"/>
-    <w:link w:val="423"/>
-    <w:uiPriority w:val="99"/>
-  </w:style>
-  <w:style w:type="table" w:styleId="46">
+    <w:basedOn w:val="462"/>
+    <w:link w:val="619"/>
+    <w:uiPriority w:val="99"/>
+  </w:style>
+  <w:style w:type="table" w:styleId="464">
     <w:name w:val="Table Grid"/>
-    <w:basedOn w:val="421"/>
+    <w:basedOn w:val="617"/>
     <w:uiPriority w:val="59"/>
     <w:pPr>
       <w:spacing w:lineRule="auto" w:line="240" w:after="0"/>
@@ -1010,9 +997,9 @@
       </w:tblCellMar>
     </w:tblPr>
   </w:style>
-  <w:style w:type="table" w:styleId="47">
+  <w:style w:type="table" w:styleId="465">
     <w:name w:val="Table Grid Light"/>
-    <w:basedOn w:val="421"/>
+    <w:basedOn w:val="617"/>
     <w:uiPriority w:val="59"/>
     <w:pPr>
       <w:spacing w:lineRule="auto" w:line="240" w:after="0"/>
@@ -1035,9 +1022,9 @@
       </w:tblCellMar>
     </w:tblPr>
   </w:style>
-  <w:style w:type="table" w:styleId="48">
+  <w:style w:type="table" w:styleId="466">
     <w:name w:val="Plain Table 1"/>
-    <w:basedOn w:val="421"/>
+    <w:basedOn w:val="617"/>
     <w:uiPriority w:val="59"/>
     <w:pPr>
       <w:spacing w:lineRule="auto" w:line="240" w:after="0"/>
@@ -1102,9 +1089,9 @@
       </w:rPr>
     </w:tblStylePr>
   </w:style>
-  <w:style w:type="table" w:styleId="49">
+  <w:style w:type="table" w:styleId="467">
     <w:name w:val="Plain Table 2"/>
-    <w:basedOn w:val="421"/>
+    <w:basedOn w:val="617"/>
     <w:uiPriority w:val="59"/>
     <w:pPr>
       <w:spacing w:lineRule="auto" w:line="240" w:after="0"/>
@@ -1187,9 +1174,9 @@
       </w:rPr>
     </w:tblStylePr>
   </w:style>
-  <w:style w:type="table" w:styleId="50">
+  <w:style w:type="table" w:styleId="468">
     <w:name w:val="Plain Table 3"/>
-    <w:basedOn w:val="421"/>
+    <w:basedOn w:val="617"/>
     <w:uiPriority w:val="99"/>
     <w:pPr>
       <w:spacing w:lineRule="auto" w:line="240" w:after="0"/>
@@ -1264,9 +1251,9 @@
       </w:rPr>
     </w:tblStylePr>
   </w:style>
-  <w:style w:type="table" w:styleId="51">
+  <w:style w:type="table" w:styleId="469">
     <w:name w:val="Plain Table 4"/>
-    <w:basedOn w:val="421"/>
+    <w:basedOn w:val="617"/>
     <w:uiPriority w:val="99"/>
     <w:pPr>
       <w:spacing w:lineRule="auto" w:line="240" w:after="0"/>
@@ -1321,9 +1308,9 @@
       </w:rPr>
     </w:tblStylePr>
   </w:style>
-  <w:style w:type="table" w:styleId="52">
+  <w:style w:type="table" w:styleId="470">
     <w:name w:val="Plain Table 5"/>
-    <w:basedOn w:val="421"/>
+    <w:basedOn w:val="617"/>
     <w:uiPriority w:val="99"/>
     <w:pPr>
       <w:spacing w:lineRule="auto" w:line="240" w:after="0"/>
@@ -1409,9 +1396,9 @@
       </w:tcPr>
     </w:tblStylePr>
   </w:style>
-  <w:style w:type="table" w:styleId="53">
+  <w:style w:type="table" w:styleId="471">
     <w:name w:val="Grid Table 1 Light"/>
-    <w:basedOn w:val="421"/>
+    <w:basedOn w:val="617"/>
     <w:uiPriority w:val="99"/>
     <w:pPr>
       <w:spacing w:lineRule="auto" w:line="240" w:after="0"/>
@@ -1474,9 +1461,9 @@
       </w:rPr>
     </w:tblStylePr>
   </w:style>
-  <w:style w:type="table" w:styleId="54">
+  <w:style w:type="table" w:styleId="472">
     <w:name w:val="Grid Table 1 Light - Accent 1"/>
-    <w:basedOn w:val="421"/>
+    <w:basedOn w:val="617"/>
     <w:uiPriority w:val="99"/>
     <w:pPr>
       <w:spacing w:lineRule="auto" w:line="240" w:after="0"/>
@@ -1539,9 +1526,9 @@
       </w:rPr>
     </w:tblStylePr>
   </w:style>
-  <w:style w:type="table" w:styleId="55">
+  <w:style w:type="table" w:styleId="473">
     <w:name w:val="Grid Table 1 Light - Accent 2"/>
-    <w:basedOn w:val="421"/>
+    <w:basedOn w:val="617"/>
     <w:uiPriority w:val="99"/>
     <w:pPr>
       <w:spacing w:lineRule="auto" w:line="240" w:after="0"/>
@@ -1604,9 +1591,9 @@
       </w:rPr>
     </w:tblStylePr>
   </w:style>
-  <w:style w:type="table" w:styleId="56">
+  <w:style w:type="table" w:styleId="474">
     <w:name w:val="Grid Table 1 Light - Accent 3"/>
-    <w:basedOn w:val="421"/>
+    <w:basedOn w:val="617"/>
     <w:uiPriority w:val="99"/>
     <w:pPr>
       <w:spacing w:lineRule="auto" w:line="240" w:after="0"/>
@@ -1669,9 +1656,9 @@
       </w:rPr>
     </w:tblStylePr>
   </w:style>
-  <w:style w:type="table" w:styleId="57">
+  <w:style w:type="table" w:styleId="475">
     <w:name w:val="Grid Table 1 Light - Accent 4"/>
-    <w:basedOn w:val="421"/>
+    <w:basedOn w:val="617"/>
     <w:uiPriority w:val="99"/>
     <w:pPr>
       <w:spacing w:lineRule="auto" w:line="240" w:after="0"/>
@@ -1734,9 +1721,9 @@
       </w:rPr>
     </w:tblStylePr>
   </w:style>
-  <w:style w:type="table" w:styleId="58">
+  <w:style w:type="table" w:styleId="476">
     <w:name w:val="Grid Table 1 Light - Accent 5"/>
-    <w:basedOn w:val="421"/>
+    <w:basedOn w:val="617"/>
     <w:uiPriority w:val="99"/>
     <w:pPr>
       <w:spacing w:lineRule="auto" w:line="240" w:after="0"/>
@@ -1799,9 +1786,9 @@
       </w:rPr>
     </w:tblStylePr>
   </w:style>
-  <w:style w:type="table" w:styleId="59">
+  <w:style w:type="table" w:styleId="477">
     <w:name w:val="Grid Table 1 Light - Accent 6"/>
-    <w:basedOn w:val="421"/>
+    <w:basedOn w:val="617"/>
     <w:uiPriority w:val="99"/>
     <w:pPr>
       <w:spacing w:lineRule="auto" w:line="240" w:after="0"/>
@@ -1864,9 +1851,9 @@
       </w:rPr>
     </w:tblStylePr>
   </w:style>
-  <w:style w:type="table" w:styleId="60">
+  <w:style w:type="table" w:styleId="478">
     <w:name w:val="Grid Table 2"/>
-    <w:basedOn w:val="421"/>
+    <w:basedOn w:val="617"/>
     <w:uiPriority w:val="99"/>
     <w:pPr>
       <w:spacing w:lineRule="auto" w:line="240" w:after="0"/>
@@ -1944,9 +1931,9 @@
       </w:tcPr>
     </w:tblStylePr>
   </w:style>
-  <w:style w:type="table" w:styleId="61">
+  <w:style w:type="table" w:styleId="479">
     <w:name w:val="Grid Table 2 - Accent 1"/>
-    <w:basedOn w:val="421"/>
+    <w:basedOn w:val="617"/>
     <w:uiPriority w:val="99"/>
     <w:pPr>
       <w:spacing w:lineRule="auto" w:line="240" w:after="0"/>
@@ -2024,9 +2011,9 @@
       </w:tcPr>
     </w:tblStylePr>
   </w:style>
-  <w:style w:type="table" w:styleId="62">
+  <w:style w:type="table" w:styleId="480">
     <w:name w:val="Grid Table 2 - Accent 2"/>
-    <w:basedOn w:val="421"/>
+    <w:basedOn w:val="617"/>
     <w:uiPriority w:val="99"/>
     <w:pPr>
       <w:spacing w:lineRule="auto" w:line="240" w:after="0"/>
@@ -2104,9 +2091,9 @@
       </w:tcPr>
     </w:tblStylePr>
   </w:style>
-  <w:style w:type="table" w:styleId="63">
+  <w:style w:type="table" w:styleId="481">
     <w:name w:val="Grid Table 2 - Accent 3"/>
-    <w:basedOn w:val="421"/>
+    <w:basedOn w:val="617"/>
     <w:uiPriority w:val="99"/>
     <w:pPr>
       <w:spacing w:lineRule="auto" w:line="240" w:after="0"/>
@@ -2184,9 +2171,9 @@
       </w:tcPr>
     </w:tblStylePr>
   </w:style>
-  <w:style w:type="table" w:styleId="64">
+  <w:style w:type="table" w:styleId="482">
     <w:name w:val="Grid Table 2 - Accent 4"/>
-    <w:basedOn w:val="421"/>
+    <w:basedOn w:val="617"/>
     <w:uiPriority w:val="99"/>
     <w:pPr>
       <w:spacing w:lineRule="auto" w:line="240" w:after="0"/>
@@ -2264,9 +2251,9 @@
       </w:tcPr>
     </w:tblStylePr>
   </w:style>
-  <w:style w:type="table" w:styleId="65">
+  <w:style w:type="table" w:styleId="483">
     <w:name w:val="Grid Table 2 - Accent 5"/>
-    <w:basedOn w:val="421"/>
+    <w:basedOn w:val="617"/>
     <w:uiPriority w:val="99"/>
     <w:pPr>
       <w:spacing w:lineRule="auto" w:line="240" w:after="0"/>
@@ -2344,9 +2331,9 @@
       </w:tcPr>
     </w:tblStylePr>
   </w:style>
-  <w:style w:type="table" w:styleId="66">
+  <w:style w:type="table" w:styleId="484">
     <w:name w:val="Grid Table 2 - Accent 6"/>
-    <w:basedOn w:val="421"/>
+    <w:basedOn w:val="617"/>
     <w:uiPriority w:val="99"/>
     <w:pPr>
       <w:spacing w:lineRule="auto" w:line="240" w:after="0"/>
@@ -2424,9 +2411,9 @@
       </w:tcPr>
     </w:tblStylePr>
   </w:style>
-  <w:style w:type="table" w:styleId="67">
+  <w:style w:type="table" w:styleId="485">
     <w:name w:val="Grid Table 3"/>
-    <w:basedOn w:val="421"/>
+    <w:basedOn w:val="617"/>
     <w:uiPriority w:val="99"/>
     <w:pPr>
       <w:spacing w:lineRule="auto" w:line="240" w:after="0"/>
@@ -2470,7 +2457,7 @@
         <w:jc w:val="right"/>
       </w:pPr>
       <w:tcPr>
-        <w:shd w:fill="FFFFFF" w:color="FFFFFF"/>
+        <w:shd w:val="clear" w:fill="FFFFFF" w:color="FFFFFF"/>
         <w:tcBorders>
           <w:left w:val="none" w:color="000000" w:sz="4" w:space="0"/>
           <w:top w:val="none" w:color="000000" w:sz="4" w:space="0"/>
@@ -2500,7 +2487,7 @@
         <w:color w:val="404040"/>
       </w:rPr>
       <w:tcPr>
-        <w:shd w:fill="FFFFFF" w:color="FFFFFF"/>
+        <w:shd w:val="clear" w:fill="FFFFFF" w:color="FFFFFF"/>
         <w:tcBorders>
           <w:left w:val="none" w:color="000000" w:sz="4" w:space="0"/>
           <w:top w:val="none" w:color="000000" w:sz="4" w:space="0"/>
@@ -2525,9 +2512,9 @@
       </w:tcPr>
     </w:tblStylePr>
   </w:style>
-  <w:style w:type="table" w:styleId="68">
+  <w:style w:type="table" w:styleId="486">
     <w:name w:val="Grid Table 3 - Accent 1"/>
-    <w:basedOn w:val="421"/>
+    <w:basedOn w:val="617"/>
     <w:uiPriority w:val="99"/>
     <w:pPr>
       <w:spacing w:lineRule="auto" w:line="240" w:after="0"/>
@@ -2571,7 +2558,7 @@
         <w:jc w:val="right"/>
       </w:pPr>
       <w:tcPr>
-        <w:shd w:fill="FFFFFF" w:color="FFFFFF"/>
+        <w:shd w:val="clear" w:fill="FFFFFF" w:color="FFFFFF"/>
         <w:tcBorders>
           <w:left w:val="none" w:color="000000" w:sz="4" w:space="0"/>
           <w:top w:val="none" w:color="000000" w:sz="4" w:space="0"/>
@@ -2601,7 +2588,7 @@
         <w:color w:val="404040"/>
       </w:rPr>
       <w:tcPr>
-        <w:shd w:fill="FFFFFF" w:color="FFFFFF"/>
+        <w:shd w:val="clear" w:fill="FFFFFF" w:color="FFFFFF"/>
         <w:tcBorders>
           <w:left w:val="none" w:color="000000" w:sz="4" w:space="0"/>
           <w:top w:val="none" w:color="000000" w:sz="4" w:space="0"/>
@@ -2626,9 +2613,9 @@
       </w:tcPr>
     </w:tblStylePr>
   </w:style>
-  <w:style w:type="table" w:styleId="69">
+  <w:style w:type="table" w:styleId="487">
     <w:name w:val="Grid Table 3 - Accent 2"/>
-    <w:basedOn w:val="421"/>
+    <w:basedOn w:val="617"/>
     <w:uiPriority w:val="99"/>
     <w:pPr>
       <w:spacing w:lineRule="auto" w:line="240" w:after="0"/>
@@ -2672,7 +2659,7 @@
         <w:jc w:val="right"/>
       </w:pPr>
       <w:tcPr>
-        <w:shd w:fill="FFFFFF" w:color="FFFFFF"/>
+        <w:shd w:val="clear" w:fill="FFFFFF" w:color="FFFFFF"/>
         <w:tcBorders>
           <w:left w:val="none" w:color="000000" w:sz="4" w:space="0"/>
           <w:top w:val="none" w:color="000000" w:sz="4" w:space="0"/>
@@ -2702,7 +2689,7 @@
         <w:color w:val="404040"/>
       </w:rPr>
       <w:tcPr>
-        <w:shd w:fill="FFFFFF" w:color="FFFFFF"/>
+        <w:shd w:val="clear" w:fill="FFFFFF" w:color="FFFFFF"/>
         <w:tcBorders>
           <w:left w:val="none" w:color="000000" w:sz="4" w:space="0"/>
           <w:top w:val="none" w:color="000000" w:sz="4" w:space="0"/>
@@ -2727,9 +2714,9 @@
       </w:tcPr>
     </w:tblStylePr>
   </w:style>
-  <w:style w:type="table" w:styleId="70">
+  <w:style w:type="table" w:styleId="488">
     <w:name w:val="Grid Table 3 - Accent 3"/>
-    <w:basedOn w:val="421"/>
+    <w:basedOn w:val="617"/>
     <w:uiPriority w:val="99"/>
     <w:pPr>
       <w:spacing w:lineRule="auto" w:line="240" w:after="0"/>
@@ -2773,7 +2760,7 @@
         <w:jc w:val="right"/>
       </w:pPr>
       <w:tcPr>
-        <w:shd w:fill="FFFFFF" w:color="FFFFFF"/>
+        <w:shd w:val="clear" w:fill="FFFFFF" w:color="FFFFFF"/>
         <w:tcBorders>
           <w:left w:val="none" w:color="000000" w:sz="4" w:space="0"/>
           <w:top w:val="none" w:color="000000" w:sz="4" w:space="0"/>
@@ -2803,7 +2790,7 @@
         <w:color w:val="404040"/>
       </w:rPr>
       <w:tcPr>
-        <w:shd w:fill="FFFFFF" w:color="FFFFFF"/>
+        <w:shd w:val="clear" w:fill="FFFFFF" w:color="FFFFFF"/>
         <w:tcBorders>
           <w:left w:val="none" w:color="000000" w:sz="4" w:space="0"/>
           <w:top w:val="none" w:color="000000" w:sz="4" w:space="0"/>
@@ -2828,9 +2815,9 @@
       </w:tcPr>
     </w:tblStylePr>
   </w:style>
-  <w:style w:type="table" w:styleId="71">
+  <w:style w:type="table" w:styleId="489">
     <w:name w:val="Grid Table 3 - Accent 4"/>
-    <w:basedOn w:val="421"/>
+    <w:basedOn w:val="617"/>
     <w:uiPriority w:val="99"/>
     <w:pPr>
       <w:spacing w:lineRule="auto" w:line="240" w:after="0"/>
@@ -2874,7 +2861,7 @@
         <w:jc w:val="right"/>
       </w:pPr>
       <w:tcPr>
-        <w:shd w:fill="FFFFFF" w:color="FFFFFF"/>
+        <w:shd w:val="clear" w:fill="FFFFFF" w:color="FFFFFF"/>
         <w:tcBorders>
           <w:left w:val="none" w:color="000000" w:sz="4" w:space="0"/>
           <w:top w:val="none" w:color="000000" w:sz="4" w:space="0"/>
@@ -2904,7 +2891,7 @@
         <w:color w:val="404040"/>
       </w:rPr>
       <w:tcPr>
-        <w:shd w:fill="FFFFFF" w:color="FFFFFF"/>
+        <w:shd w:val="clear" w:fill="FFFFFF" w:color="FFFFFF"/>
         <w:tcBorders>
           <w:left w:val="none" w:color="000000" w:sz="4" w:space="0"/>
           <w:top w:val="none" w:color="000000" w:sz="4" w:space="0"/>
@@ -2929,9 +2916,9 @@
       </w:tcPr>
     </w:tblStylePr>
   </w:style>
-  <w:style w:type="table" w:styleId="72">
+  <w:style w:type="table" w:styleId="490">
     <w:name w:val="Grid Table 3 - Accent 5"/>
-    <w:basedOn w:val="421"/>
+    <w:basedOn w:val="617"/>
     <w:uiPriority w:val="99"/>
     <w:pPr>
       <w:spacing w:lineRule="auto" w:line="240" w:after="0"/>
@@ -2975,7 +2962,7 @@
         <w:jc w:val="right"/>
       </w:pPr>
       <w:tcPr>
-        <w:shd w:fill="FFFFFF" w:color="FFFFFF"/>
+        <w:shd w:val="clear" w:fill="FFFFFF" w:color="FFFFFF"/>
         <w:tcBorders>
           <w:left w:val="none" w:color="000000" w:sz="4" w:space="0"/>
           <w:top w:val="none" w:color="000000" w:sz="4" w:space="0"/>
@@ -3005,7 +2992,7 @@
         <w:color w:val="404040"/>
       </w:rPr>
       <w:tcPr>
-        <w:shd w:fill="FFFFFF" w:color="FFFFFF"/>
+        <w:shd w:val="clear" w:fill="FFFFFF" w:color="FFFFFF"/>
         <w:tcBorders>
           <w:left w:val="none" w:color="000000" w:sz="4" w:space="0"/>
           <w:top w:val="none" w:color="000000" w:sz="4" w:space="0"/>
@@ -3030,9 +3017,9 @@
       </w:tcPr>
     </w:tblStylePr>
   </w:style>
-  <w:style w:type="table" w:styleId="73">
+  <w:style w:type="table" w:styleId="491">
     <w:name w:val="Grid Table 3 - Accent 6"/>
-    <w:basedOn w:val="421"/>
+    <w:basedOn w:val="617"/>
     <w:uiPriority w:val="99"/>
     <w:pPr>
       <w:spacing w:lineRule="auto" w:line="240" w:after="0"/>
@@ -3076,7 +3063,7 @@
         <w:jc w:val="right"/>
       </w:pPr>
       <w:tcPr>
-        <w:shd w:fill="FFFFFF" w:color="FFFFFF"/>
+        <w:shd w:val="clear" w:fill="FFFFFF" w:color="FFFFFF"/>
         <w:tcBorders>
           <w:left w:val="none" w:color="000000" w:sz="4" w:space="0"/>
           <w:top w:val="none" w:color="000000" w:sz="4" w:space="0"/>
@@ -3106,7 +3093,7 @@
         <w:color w:val="404040"/>
       </w:rPr>
       <w:tcPr>
-        <w:shd w:fill="FFFFFF" w:color="FFFFFF"/>
+        <w:shd w:val="clear" w:fill="FFFFFF" w:color="FFFFFF"/>
         <w:tcBorders>
           <w:left w:val="none" w:color="000000" w:sz="4" w:space="0"/>
           <w:top w:val="none" w:color="000000" w:sz="4" w:space="0"/>
@@ -3131,9 +3118,9 @@
       </w:tcPr>
     </w:tblStylePr>
   </w:style>
-  <w:style w:type="table" w:styleId="74">
+  <w:style w:type="table" w:styleId="492">
     <w:name w:val="Grid Table 4"/>
-    <w:basedOn w:val="421"/>
+    <w:basedOn w:val="617"/>
     <w:uiPriority w:val="59"/>
     <w:pPr>
       <w:spacing w:lineRule="auto" w:line="240" w:after="0"/>
@@ -3212,9 +3199,9 @@
       </w:tcPr>
     </w:tblStylePr>
   </w:style>
-  <w:style w:type="table" w:styleId="75">
+  <w:style w:type="table" w:styleId="493">
     <w:name w:val="Grid Table 4 - Accent 1"/>
-    <w:basedOn w:val="421"/>
+    <w:basedOn w:val="617"/>
     <w:uiPriority w:val="59"/>
     <w:pPr>
       <w:spacing w:lineRule="auto" w:line="240" w:after="0"/>
@@ -3293,9 +3280,9 @@
       </w:tcPr>
     </w:tblStylePr>
   </w:style>
-  <w:style w:type="table" w:styleId="76">
+  <w:style w:type="table" w:styleId="494">
     <w:name w:val="Grid Table 4 - Accent 2"/>
-    <w:basedOn w:val="421"/>
+    <w:basedOn w:val="617"/>
     <w:uiPriority w:val="59"/>
     <w:pPr>
       <w:spacing w:lineRule="auto" w:line="240" w:after="0"/>
@@ -3374,9 +3361,9 @@
       </w:tcPr>
     </w:tblStylePr>
   </w:style>
-  <w:style w:type="table" w:styleId="77">
+  <w:style w:type="table" w:styleId="495">
     <w:name w:val="Grid Table 4 - Accent 3"/>
-    <w:basedOn w:val="421"/>
+    <w:basedOn w:val="617"/>
     <w:uiPriority w:val="59"/>
     <w:pPr>
       <w:spacing w:lineRule="auto" w:line="240" w:after="0"/>
@@ -3455,9 +3442,9 @@
       </w:tcPr>
     </w:tblStylePr>
   </w:style>
-  <w:style w:type="table" w:styleId="78">
+  <w:style w:type="table" w:styleId="496">
     <w:name w:val="Grid Table 4 - Accent 4"/>
-    <w:basedOn w:val="421"/>
+    <w:basedOn w:val="617"/>
     <w:uiPriority w:val="59"/>
     <w:pPr>
       <w:spacing w:lineRule="auto" w:line="240" w:after="0"/>
@@ -3536,9 +3523,9 @@
       </w:tcPr>
     </w:tblStylePr>
   </w:style>
-  <w:style w:type="table" w:styleId="79">
+  <w:style w:type="table" w:styleId="497">
     <w:name w:val="Grid Table 4 - Accent 5"/>
-    <w:basedOn w:val="421"/>
+    <w:basedOn w:val="617"/>
     <w:uiPriority w:val="59"/>
     <w:pPr>
       <w:spacing w:lineRule="auto" w:line="240" w:after="0"/>
@@ -3617,9 +3604,9 @@
       </w:tcPr>
     </w:tblStylePr>
   </w:style>
-  <w:style w:type="table" w:styleId="80">
+  <w:style w:type="table" w:styleId="498">
     <w:name w:val="Grid Table 4 - Accent 6"/>
-    <w:basedOn w:val="421"/>
+    <w:basedOn w:val="617"/>
     <w:uiPriority w:val="59"/>
     <w:pPr>
       <w:spacing w:lineRule="auto" w:line="240" w:after="0"/>
@@ -3698,9 +3685,9 @@
       </w:tcPr>
     </w:tblStylePr>
   </w:style>
-  <w:style w:type="table" w:styleId="81">
+  <w:style w:type="table" w:styleId="499">
     <w:name w:val="Grid Table 5 Dark"/>
-    <w:basedOn w:val="421"/>
+    <w:basedOn w:val="617"/>
     <w:uiPriority w:val="99"/>
     <w:pPr>
       <w:spacing w:lineRule="auto" w:line="240" w:after="0"/>
@@ -3777,9 +3764,9 @@
       </w:tcPr>
     </w:tblStylePr>
   </w:style>
-  <w:style w:type="table" w:styleId="82">
+  <w:style w:type="table" w:styleId="500">
     <w:name w:val="Grid Table 5 Dark- Accent 1"/>
-    <w:basedOn w:val="421"/>
+    <w:basedOn w:val="617"/>
     <w:uiPriority w:val="99"/>
     <w:pPr>
       <w:spacing w:lineRule="auto" w:line="240" w:after="0"/>
@@ -3856,9 +3843,9 @@
       </w:tcPr>
     </w:tblStylePr>
   </w:style>
-  <w:style w:type="table" w:styleId="83">
+  <w:style w:type="table" w:styleId="501">
     <w:name w:val="Grid Table 5 Dark - Accent 2"/>
-    <w:basedOn w:val="421"/>
+    <w:basedOn w:val="617"/>
     <w:uiPriority w:val="99"/>
     <w:pPr>
       <w:spacing w:lineRule="auto" w:line="240" w:after="0"/>
@@ -3935,9 +3922,9 @@
       </w:tcPr>
     </w:tblStylePr>
   </w:style>
-  <w:style w:type="table" w:styleId="84">
+  <w:style w:type="table" w:styleId="502">
     <w:name w:val="Grid Table 5 Dark - Accent 3"/>
-    <w:basedOn w:val="421"/>
+    <w:basedOn w:val="617"/>
     <w:uiPriority w:val="99"/>
     <w:pPr>
       <w:spacing w:lineRule="auto" w:line="240" w:after="0"/>
@@ -4014,9 +4001,9 @@
       </w:tcPr>
     </w:tblStylePr>
   </w:style>
-  <w:style w:type="table" w:styleId="85">
+  <w:style w:type="table" w:styleId="503">
     <w:name w:val="Grid Table 5 Dark- Accent 4"/>
-    <w:basedOn w:val="421"/>
+    <w:basedOn w:val="617"/>
     <w:uiPriority w:val="99"/>
     <w:pPr>
       <w:spacing w:lineRule="auto" w:line="240" w:after="0"/>
@@ -4093,9 +4080,9 @@
       </w:tcPr>
     </w:tblStylePr>
   </w:style>
-  <w:style w:type="table" w:styleId="86">
+  <w:style w:type="table" w:styleId="504">
     <w:name w:val="Grid Table 5 Dark - Accent 5"/>
-    <w:basedOn w:val="421"/>
+    <w:basedOn w:val="617"/>
     <w:uiPriority w:val="99"/>
     <w:pPr>
       <w:spacing w:lineRule="auto" w:line="240" w:after="0"/>
@@ -4172,9 +4159,9 @@
       </w:tcPr>
     </w:tblStylePr>
   </w:style>
-  <w:style w:type="table" w:styleId="87">
+  <w:style w:type="table" w:styleId="505">
     <w:name w:val="Grid Table 5 Dark - Accent 6"/>
-    <w:basedOn w:val="421"/>
+    <w:basedOn w:val="617"/>
     <w:uiPriority w:val="99"/>
     <w:pPr>
       <w:spacing w:lineRule="auto" w:line="240" w:after="0"/>
@@ -4251,9 +4238,9 @@
       </w:tcPr>
     </w:tblStylePr>
   </w:style>
-  <w:style w:type="table" w:styleId="88">
+  <w:style w:type="table" w:styleId="506">
     <w:name w:val="Grid Table 6 Colorful"/>
-    <w:basedOn w:val="421"/>
+    <w:basedOn w:val="617"/>
     <w:uiPriority w:val="99"/>
     <w:pPr>
       <w:spacing w:lineRule="auto" w:line="240" w:after="0"/>
@@ -4330,9 +4317,9 @@
       </w:rPr>
     </w:tblStylePr>
   </w:style>
-  <w:style w:type="table" w:styleId="89">
+  <w:style w:type="table" w:styleId="507">
     <w:name w:val="Grid Table 6 Colorful - Accent 1"/>
-    <w:basedOn w:val="421"/>
+    <w:basedOn w:val="617"/>
     <w:uiPriority w:val="99"/>
     <w:pPr>
       <w:spacing w:lineRule="auto" w:line="240" w:after="0"/>
@@ -4409,9 +4396,9 @@
       </w:rPr>
     </w:tblStylePr>
   </w:style>
-  <w:style w:type="table" w:styleId="90">
+  <w:style w:type="table" w:styleId="508">
     <w:name w:val="Grid Table 6 Colorful - Accent 2"/>
-    <w:basedOn w:val="421"/>
+    <w:basedOn w:val="617"/>
     <w:uiPriority w:val="99"/>
     <w:pPr>
       <w:spacing w:lineRule="auto" w:line="240" w:after="0"/>
@@ -4488,9 +4475,9 @@
       </w:rPr>
     </w:tblStylePr>
   </w:style>
-  <w:style w:type="table" w:styleId="91">
+  <w:style w:type="table" w:styleId="509">
     <w:name w:val="Grid Table 6 Colorful - Accent 3"/>
-    <w:basedOn w:val="421"/>
+    <w:basedOn w:val="617"/>
     <w:uiPriority w:val="99"/>
     <w:pPr>
       <w:spacing w:lineRule="auto" w:line="240" w:after="0"/>
@@ -4567,9 +4554,9 @@
       </w:rPr>
     </w:tblStylePr>
   </w:style>
-  <w:style w:type="table" w:styleId="92">
+  <w:style w:type="table" w:styleId="510">
     <w:name w:val="Grid Table 6 Colorful - Accent 4"/>
-    <w:basedOn w:val="421"/>
+    <w:basedOn w:val="617"/>
     <w:uiPriority w:val="99"/>
     <w:pPr>
       <w:spacing w:lineRule="auto" w:line="240" w:after="0"/>
@@ -4646,9 +4633,9 @@
       </w:rPr>
     </w:tblStylePr>
   </w:style>
-  <w:style w:type="table" w:styleId="93">
+  <w:style w:type="table" w:styleId="511">
     <w:name w:val="Grid Table 6 Colorful - Accent 5"/>
-    <w:basedOn w:val="421"/>
+    <w:basedOn w:val="617"/>
     <w:uiPriority w:val="99"/>
     <w:pPr>
       <w:spacing w:lineRule="auto" w:line="240" w:after="0"/>
@@ -4725,9 +4712,9 @@
       </w:rPr>
     </w:tblStylePr>
   </w:style>
-  <w:style w:type="table" w:styleId="94">
+  <w:style w:type="table" w:styleId="512">
     <w:name w:val="Grid Table 6 Colorful - Accent 6"/>
-    <w:basedOn w:val="421"/>
+    <w:basedOn w:val="617"/>
     <w:uiPriority w:val="99"/>
     <w:pPr>
       <w:spacing w:lineRule="auto" w:line="240" w:after="0"/>
@@ -4804,9 +4791,9 @@
       </w:rPr>
     </w:tblStylePr>
   </w:style>
-  <w:style w:type="table" w:styleId="95">
+  <w:style w:type="table" w:styleId="513">
     <w:name w:val="Grid Table 7 Colorful"/>
-    <w:basedOn w:val="421"/>
+    <w:basedOn w:val="617"/>
     <w:uiPriority w:val="99"/>
     <w:pPr>
       <w:spacing w:lineRule="auto" w:line="240" w:after="0"/>
@@ -4855,12 +4842,12 @@
         <w:jc w:val="right"/>
       </w:pPr>
       <w:tcPr>
-        <w:shd w:fill="FFFFFF" w:color="FFFFFF"/>
-        <w:tcBorders>
-          <w:left w:val="none"/>
-          <w:top w:val="none"/>
+        <w:shd w:val="clear" w:fill="FFFFFF" w:color="FFFFFF"/>
+        <w:tcBorders>
+          <w:left w:val="none" w:color="000000" w:sz="4" w:space="0"/>
+          <w:top w:val="none" w:color="000000" w:sz="4" w:space="0"/>
           <w:right w:val="single" w:color="000000" w:sz="4" w:space="0" w:themeColor="text1" w:themeTint="80"/>
-          <w:bottom w:val="none"/>
+          <w:bottom w:val="none" w:color="000000" w:sz="4" w:space="0"/>
         </w:tcBorders>
       </w:tcPr>
     </w:tblStylePr>
@@ -4874,9 +4861,9 @@
       <w:tcPr>
         <w:shd w:val="clear" w:fill="FFFFFF" w:color="FFFFFF" w:themeFill="light1"/>
         <w:tcBorders>
-          <w:left w:val="none"/>
-          <w:top w:val="none"/>
-          <w:right w:val="none"/>
+          <w:left w:val="none" w:color="000000" w:sz="4" w:space="0"/>
+          <w:top w:val="none" w:color="000000" w:sz="4" w:space="0"/>
+          <w:right w:val="none" w:color="000000" w:sz="4" w:space="0"/>
           <w:bottom w:val="single" w:color="000000" w:sz="4" w:space="0" w:themeColor="text1" w:themeTint="80"/>
         </w:tcBorders>
       </w:tcPr>
@@ -4889,12 +4876,12 @@
         <w:sz w:val="22"/>
       </w:rPr>
       <w:tcPr>
-        <w:shd w:fill="FFFFFF" w:color="FFFFFF"/>
+        <w:shd w:val="clear" w:fill="FFFFFF" w:color="FFFFFF"/>
         <w:tcBorders>
           <w:left w:val="single" w:color="000000" w:sz="4" w:space="0" w:themeColor="text1" w:themeTint="80"/>
-          <w:top w:val="none"/>
-          <w:right w:val="none"/>
-          <w:bottom w:val="none"/>
+          <w:top w:val="none" w:color="000000" w:sz="4" w:space="0"/>
+          <w:right w:val="none" w:color="000000" w:sz="4" w:space="0"/>
+          <w:bottom w:val="none" w:color="000000" w:sz="4" w:space="0"/>
         </w:tcBorders>
       </w:tcPr>
     </w:tblStylePr>
@@ -4908,17 +4895,17 @@
       <w:tcPr>
         <w:shd w:val="clear" w:fill="FFFFFF" w:color="FFFFFF" w:themeFill="light1"/>
         <w:tcBorders>
-          <w:left w:val="none"/>
+          <w:left w:val="none" w:color="000000" w:sz="4" w:space="0"/>
           <w:top w:val="single" w:color="000000" w:sz="4" w:space="0" w:themeColor="text1" w:themeTint="80"/>
-          <w:right w:val="none"/>
-          <w:bottom w:val="none"/>
-        </w:tcBorders>
-      </w:tcPr>
-    </w:tblStylePr>
-  </w:style>
-  <w:style w:type="table" w:styleId="96">
+          <w:right w:val="none" w:color="000000" w:sz="4" w:space="0"/>
+          <w:bottom w:val="none" w:color="000000" w:sz="4" w:space="0"/>
+        </w:tcBorders>
+      </w:tcPr>
+    </w:tblStylePr>
+  </w:style>
+  <w:style w:type="table" w:styleId="514">
     <w:name w:val="Grid Table 7 Colorful - Accent 1"/>
-    <w:basedOn w:val="421"/>
+    <w:basedOn w:val="617"/>
     <w:uiPriority w:val="99"/>
     <w:pPr>
       <w:spacing w:lineRule="auto" w:line="240" w:after="0"/>
@@ -4967,12 +4954,12 @@
         <w:jc w:val="right"/>
       </w:pPr>
       <w:tcPr>
-        <w:shd w:fill="FFFFFF" w:color="FFFFFF"/>
-        <w:tcBorders>
-          <w:left w:val="none"/>
-          <w:top w:val="none"/>
+        <w:shd w:val="clear" w:fill="FFFFFF" w:color="FFFFFF"/>
+        <w:tcBorders>
+          <w:left w:val="none" w:color="000000" w:sz="4" w:space="0"/>
+          <w:top w:val="none" w:color="000000" w:sz="4" w:space="0"/>
           <w:right w:val="single" w:color="000000" w:sz="4" w:space="0" w:themeColor="accent1" w:themeTint="80"/>
-          <w:bottom w:val="none"/>
+          <w:bottom w:val="none" w:color="000000" w:sz="4" w:space="0"/>
         </w:tcBorders>
       </w:tcPr>
     </w:tblStylePr>
@@ -4986,9 +4973,9 @@
       <w:tcPr>
         <w:shd w:val="clear" w:fill="FFFFFF" w:color="FFFFFF" w:themeFill="light1"/>
         <w:tcBorders>
-          <w:left w:val="none"/>
-          <w:top w:val="none"/>
-          <w:right w:val="none"/>
+          <w:left w:val="none" w:color="000000" w:sz="4" w:space="0"/>
+          <w:top w:val="none" w:color="000000" w:sz="4" w:space="0"/>
+          <w:right w:val="none" w:color="000000" w:sz="4" w:space="0"/>
           <w:bottom w:val="single" w:color="000000" w:sz="4" w:space="0" w:themeColor="accent1" w:themeTint="80"/>
         </w:tcBorders>
       </w:tcPr>
@@ -5001,12 +4988,12 @@
         <w:sz w:val="22"/>
       </w:rPr>
       <w:tcPr>
-        <w:shd w:fill="FFFFFF" w:color="FFFFFF"/>
+        <w:shd w:val="clear" w:fill="FFFFFF" w:color="FFFFFF"/>
         <w:tcBorders>
           <w:left w:val="single" w:color="000000" w:sz="4" w:space="0" w:themeColor="accent1" w:themeTint="80"/>
-          <w:top w:val="none"/>
-          <w:right w:val="none"/>
-          <w:bottom w:val="none"/>
+          <w:top w:val="none" w:color="000000" w:sz="4" w:space="0"/>
+          <w:right w:val="none" w:color="000000" w:sz="4" w:space="0"/>
+          <w:bottom w:val="none" w:color="000000" w:sz="4" w:space="0"/>
         </w:tcBorders>
       </w:tcPr>
     </w:tblStylePr>
@@ -5020,17 +5007,17 @@
       <w:tcPr>
         <w:shd w:val="clear" w:fill="FFFFFF" w:color="FFFFFF" w:themeFill="light1"/>
         <w:tcBorders>
-          <w:left w:val="none"/>
+          <w:left w:val="none" w:color="000000" w:sz="4" w:space="0"/>
           <w:top w:val="single" w:color="000000" w:sz="4" w:space="0" w:themeColor="accent1" w:themeTint="80"/>
-          <w:right w:val="none"/>
-          <w:bottom w:val="none"/>
-        </w:tcBorders>
-      </w:tcPr>
-    </w:tblStylePr>
-  </w:style>
-  <w:style w:type="table" w:styleId="97">
+          <w:right w:val="none" w:color="000000" w:sz="4" w:space="0"/>
+          <w:bottom w:val="none" w:color="000000" w:sz="4" w:space="0"/>
+        </w:tcBorders>
+      </w:tcPr>
+    </w:tblStylePr>
+  </w:style>
+  <w:style w:type="table" w:styleId="515">
     <w:name w:val="Grid Table 7 Colorful - Accent 2"/>
-    <w:basedOn w:val="421"/>
+    <w:basedOn w:val="617"/>
     <w:uiPriority w:val="99"/>
     <w:pPr>
       <w:spacing w:lineRule="auto" w:line="240" w:after="0"/>
@@ -5079,12 +5066,12 @@
         <w:jc w:val="right"/>
       </w:pPr>
       <w:tcPr>
-        <w:shd w:fill="FFFFFF" w:color="FFFFFF"/>
-        <w:tcBorders>
-          <w:left w:val="none"/>
-          <w:top w:val="none"/>
+        <w:shd w:val="clear" w:fill="FFFFFF" w:color="FFFFFF"/>
+        <w:tcBorders>
+          <w:left w:val="none" w:color="000000" w:sz="4" w:space="0"/>
+          <w:top w:val="none" w:color="000000" w:sz="4" w:space="0"/>
           <w:right w:val="single" w:color="000000" w:sz="4" w:space="0" w:themeColor="accent2" w:themeTint="97"/>
-          <w:bottom w:val="none"/>
+          <w:bottom w:val="none" w:color="000000" w:sz="4" w:space="0"/>
         </w:tcBorders>
       </w:tcPr>
     </w:tblStylePr>
@@ -5098,9 +5085,9 @@
       <w:tcPr>
         <w:shd w:val="clear" w:fill="FFFFFF" w:color="FFFFFF" w:themeFill="light1"/>
         <w:tcBorders>
-          <w:left w:val="none"/>
-          <w:top w:val="none"/>
-          <w:right w:val="none"/>
+          <w:left w:val="none" w:color="000000" w:sz="4" w:space="0"/>
+          <w:top w:val="none" w:color="000000" w:sz="4" w:space="0"/>
+          <w:right w:val="none" w:color="000000" w:sz="4" w:space="0"/>
           <w:bottom w:val="single" w:color="000000" w:sz="4" w:space="0" w:themeColor="accent2" w:themeTint="97"/>
         </w:tcBorders>
       </w:tcPr>
@@ -5113,12 +5100,12 @@
         <w:sz w:val="22"/>
       </w:rPr>
       <w:tcPr>
-        <w:shd w:fill="FFFFFF" w:color="FFFFFF"/>
+        <w:shd w:val="clear" w:fill="FFFFFF" w:color="FFFFFF"/>
         <w:tcBorders>
           <w:left w:val="single" w:color="000000" w:sz="4" w:space="0" w:themeColor="accent2" w:themeTint="97"/>
-          <w:top w:val="none"/>
-          <w:right w:val="none"/>
-          <w:bottom w:val="none"/>
+          <w:top w:val="none" w:color="000000" w:sz="4" w:space="0"/>
+          <w:right w:val="none" w:color="000000" w:sz="4" w:space="0"/>
+          <w:bottom w:val="none" w:color="000000" w:sz="4" w:space="0"/>
         </w:tcBorders>
       </w:tcPr>
     </w:tblStylePr>
@@ -5132,17 +5119,17 @@
       <w:tcPr>
         <w:shd w:val="clear" w:fill="FFFFFF" w:color="FFFFFF" w:themeFill="light1"/>
         <w:tcBorders>
-          <w:left w:val="none"/>
+          <w:left w:val="none" w:color="000000" w:sz="4" w:space="0"/>
           <w:top w:val="single" w:color="000000" w:sz="4" w:space="0" w:themeColor="accent2" w:themeTint="97"/>
-          <w:right w:val="none"/>
-          <w:bottom w:val="none"/>
-        </w:tcBorders>
-      </w:tcPr>
-    </w:tblStylePr>
-  </w:style>
-  <w:style w:type="table" w:styleId="98">
+          <w:right w:val="none" w:color="000000" w:sz="4" w:space="0"/>
+          <w:bottom w:val="none" w:color="000000" w:sz="4" w:space="0"/>
+        </w:tcBorders>
+      </w:tcPr>
+    </w:tblStylePr>
+  </w:style>
+  <w:style w:type="table" w:styleId="516">
     <w:name w:val="Grid Table 7 Colorful - Accent 3"/>
-    <w:basedOn w:val="421"/>
+    <w:basedOn w:val="617"/>
     <w:uiPriority w:val="99"/>
     <w:pPr>
       <w:spacing w:lineRule="auto" w:line="240" w:after="0"/>
@@ -5191,12 +5178,12 @@
         <w:jc w:val="right"/>
       </w:pPr>
       <w:tcPr>
-        <w:shd w:fill="FFFFFF" w:color="FFFFFF"/>
-        <w:tcBorders>
-          <w:left w:val="none"/>
-          <w:top w:val="none"/>
+        <w:shd w:val="clear" w:fill="FFFFFF" w:color="FFFFFF"/>
+        <w:tcBorders>
+          <w:left w:val="none" w:color="000000" w:sz="4" w:space="0"/>
+          <w:top w:val="none" w:color="000000" w:sz="4" w:space="0"/>
           <w:right w:val="single" w:color="000000" w:sz="4" w:space="0" w:themeColor="accent3" w:themeTint="FE"/>
-          <w:bottom w:val="none"/>
+          <w:bottom w:val="none" w:color="000000" w:sz="4" w:space="0"/>
         </w:tcBorders>
       </w:tcPr>
     </w:tblStylePr>
@@ -5210,9 +5197,9 @@
       <w:tcPr>
         <w:shd w:val="clear" w:fill="FFFFFF" w:color="FFFFFF" w:themeFill="light1"/>
         <w:tcBorders>
-          <w:left w:val="none"/>
-          <w:top w:val="none"/>
-          <w:right w:val="none"/>
+          <w:left w:val="none" w:color="000000" w:sz="4" w:space="0"/>
+          <w:top w:val="none" w:color="000000" w:sz="4" w:space="0"/>
+          <w:right w:val="none" w:color="000000" w:sz="4" w:space="0"/>
           <w:bottom w:val="single" w:color="000000" w:sz="4" w:space="0" w:themeColor="accent3" w:themeTint="FE"/>
         </w:tcBorders>
       </w:tcPr>
@@ -5225,12 +5212,12 @@
         <w:sz w:val="22"/>
       </w:rPr>
       <w:tcPr>
-        <w:shd w:fill="FFFFFF" w:color="FFFFFF"/>
+        <w:shd w:val="clear" w:fill="FFFFFF" w:color="FFFFFF"/>
         <w:tcBorders>
           <w:left w:val="single" w:color="000000" w:sz="4" w:space="0" w:themeColor="accent3" w:themeTint="FE"/>
-          <w:top w:val="none"/>
-          <w:right w:val="none"/>
-          <w:bottom w:val="none"/>
+          <w:top w:val="none" w:color="000000" w:sz="4" w:space="0"/>
+          <w:right w:val="none" w:color="000000" w:sz="4" w:space="0"/>
+          <w:bottom w:val="none" w:color="000000" w:sz="4" w:space="0"/>
         </w:tcBorders>
       </w:tcPr>
     </w:tblStylePr>
@@ -5244,17 +5231,17 @@
       <w:tcPr>
         <w:shd w:val="clear" w:fill="FFFFFF" w:color="FFFFFF" w:themeFill="light1"/>
         <w:tcBorders>
-          <w:left w:val="none"/>
+          <w:left w:val="none" w:color="000000" w:sz="4" w:space="0"/>
           <w:top w:val="single" w:color="000000" w:sz="4" w:space="0" w:themeColor="accent3" w:themeTint="FE"/>
-          <w:right w:val="none"/>
-          <w:bottom w:val="none"/>
-        </w:tcBorders>
-      </w:tcPr>
-    </w:tblStylePr>
-  </w:style>
-  <w:style w:type="table" w:styleId="99">
+          <w:right w:val="none" w:color="000000" w:sz="4" w:space="0"/>
+          <w:bottom w:val="none" w:color="000000" w:sz="4" w:space="0"/>
+        </w:tcBorders>
+      </w:tcPr>
+    </w:tblStylePr>
+  </w:style>
+  <w:style w:type="table" w:styleId="517">
     <w:name w:val="Grid Table 7 Colorful - Accent 4"/>
-    <w:basedOn w:val="421"/>
+    <w:basedOn w:val="617"/>
     <w:uiPriority w:val="99"/>
     <w:pPr>
       <w:spacing w:lineRule="auto" w:line="240" w:after="0"/>
@@ -5303,12 +5290,12 @@
         <w:jc w:val="right"/>
       </w:pPr>
       <w:tcPr>
-        <w:shd w:fill="FFFFFF" w:color="FFFFFF"/>
-        <w:tcBorders>
-          <w:left w:val="none"/>
-          <w:top w:val="none"/>
+        <w:shd w:val="clear" w:fill="FFFFFF" w:color="FFFFFF"/>
+        <w:tcBorders>
+          <w:left w:val="none" w:color="000000" w:sz="4" w:space="0"/>
+          <w:top w:val="none" w:color="000000" w:sz="4" w:space="0"/>
           <w:right w:val="single" w:color="000000" w:sz="4" w:space="0" w:themeColor="accent4" w:themeTint="9A"/>
-          <w:bottom w:val="none"/>
+          <w:bottom w:val="none" w:color="000000" w:sz="4" w:space="0"/>
         </w:tcBorders>
       </w:tcPr>
     </w:tblStylePr>
@@ -5322,9 +5309,9 @@
       <w:tcPr>
         <w:shd w:val="clear" w:fill="FFFFFF" w:color="FFFFFF" w:themeFill="light1"/>
         <w:tcBorders>
-          <w:left w:val="none"/>
-          <w:top w:val="none"/>
-          <w:right w:val="none"/>
+          <w:left w:val="none" w:color="000000" w:sz="4" w:space="0"/>
+          <w:top w:val="none" w:color="000000" w:sz="4" w:space="0"/>
+          <w:right w:val="none" w:color="000000" w:sz="4" w:space="0"/>
           <w:bottom w:val="single" w:color="000000" w:sz="4" w:space="0" w:themeColor="accent4" w:themeTint="9A"/>
         </w:tcBorders>
       </w:tcPr>
@@ -5337,12 +5324,12 @@
         <w:sz w:val="22"/>
       </w:rPr>
       <w:tcPr>
-        <w:shd w:fill="FFFFFF" w:color="FFFFFF"/>
+        <w:shd w:val="clear" w:fill="FFFFFF" w:color="FFFFFF"/>
         <w:tcBorders>
           <w:left w:val="single" w:color="000000" w:sz="4" w:space="0" w:themeColor="accent4" w:themeTint="9A"/>
-          <w:top w:val="none"/>
-          <w:right w:val="none"/>
-          <w:bottom w:val="none"/>
+          <w:top w:val="none" w:color="000000" w:sz="4" w:space="0"/>
+          <w:right w:val="none" w:color="000000" w:sz="4" w:space="0"/>
+          <w:bottom w:val="none" w:color="000000" w:sz="4" w:space="0"/>
         </w:tcBorders>
       </w:tcPr>
     </w:tblStylePr>
@@ -5356,17 +5343,17 @@
       <w:tcPr>
         <w:shd w:val="clear" w:fill="FFFFFF" w:color="FFFFFF" w:themeFill="light1"/>
         <w:tcBorders>
-          <w:left w:val="none"/>
+          <w:left w:val="none" w:color="000000" w:sz="4" w:space="0"/>
           <w:top w:val="single" w:color="000000" w:sz="4" w:space="0" w:themeColor="accent4" w:themeTint="9A"/>
-          <w:right w:val="none"/>
-          <w:bottom w:val="none"/>
-        </w:tcBorders>
-      </w:tcPr>
-    </w:tblStylePr>
-  </w:style>
-  <w:style w:type="table" w:styleId="100">
+          <w:right w:val="none" w:color="000000" w:sz="4" w:space="0"/>
+          <w:bottom w:val="none" w:color="000000" w:sz="4" w:space="0"/>
+        </w:tcBorders>
+      </w:tcPr>
+    </w:tblStylePr>
+  </w:style>
+  <w:style w:type="table" w:styleId="518">
     <w:name w:val="Grid Table 7 Colorful - Accent 5"/>
-    <w:basedOn w:val="421"/>
+    <w:basedOn w:val="617"/>
     <w:uiPriority w:val="99"/>
     <w:pPr>
       <w:spacing w:lineRule="auto" w:line="240" w:after="0"/>
@@ -5415,12 +5402,12 @@
         <w:jc w:val="right"/>
       </w:pPr>
       <w:tcPr>
-        <w:shd w:fill="FFFFFF" w:color="FFFFFF"/>
-        <w:tcBorders>
-          <w:left w:val="none"/>
-          <w:top w:val="none"/>
+        <w:shd w:val="clear" w:fill="FFFFFF" w:color="FFFFFF"/>
+        <w:tcBorders>
+          <w:left w:val="none" w:color="000000" w:sz="4" w:space="0"/>
+          <w:top w:val="none" w:color="000000" w:sz="4" w:space="0"/>
           <w:right w:val="single" w:color="000000" w:sz="4" w:space="0" w:themeColor="accent5" w:themeTint="90"/>
-          <w:bottom w:val="none"/>
+          <w:bottom w:val="none" w:color="000000" w:sz="4" w:space="0"/>
         </w:tcBorders>
       </w:tcPr>
     </w:tblStylePr>
@@ -5434,9 +5421,9 @@
       <w:tcPr>
         <w:shd w:val="clear" w:fill="FFFFFF" w:color="FFFFFF" w:themeFill="light1"/>
         <w:tcBorders>
-          <w:left w:val="none"/>
-          <w:top w:val="none"/>
-          <w:right w:val="none"/>
+          <w:left w:val="none" w:color="000000" w:sz="4" w:space="0"/>
+          <w:top w:val="none" w:color="000000" w:sz="4" w:space="0"/>
+          <w:right w:val="none" w:color="000000" w:sz="4" w:space="0"/>
           <w:bottom w:val="single" w:color="000000" w:sz="4" w:space="0" w:themeColor="accent5" w:themeTint="90"/>
         </w:tcBorders>
       </w:tcPr>
@@ -5449,12 +5436,12 @@
         <w:sz w:val="22"/>
       </w:rPr>
       <w:tcPr>
-        <w:shd w:fill="FFFFFF" w:color="FFFFFF"/>
+        <w:shd w:val="clear" w:fill="FFFFFF" w:color="FFFFFF"/>
         <w:tcBorders>
           <w:left w:val="single" w:color="000000" w:sz="4" w:space="0" w:themeColor="accent5" w:themeTint="90"/>
-          <w:top w:val="none"/>
-          <w:right w:val="none"/>
-          <w:bottom w:val="none"/>
+          <w:top w:val="none" w:color="000000" w:sz="4" w:space="0"/>
+          <w:right w:val="none" w:color="000000" w:sz="4" w:space="0"/>
+          <w:bottom w:val="none" w:color="000000" w:sz="4" w:space="0"/>
         </w:tcBorders>
       </w:tcPr>
     </w:tblStylePr>
@@ -5468,17 +5455,17 @@
       <w:tcPr>
         <w:shd w:val="clear" w:fill="FFFFFF" w:color="FFFFFF" w:themeFill="light1"/>
         <w:tcBorders>
-          <w:left w:val="none"/>
+          <w:left w:val="none" w:color="000000" w:sz="4" w:space="0"/>
           <w:top w:val="single" w:color="000000" w:sz="4" w:space="0" w:themeColor="accent5" w:themeTint="90"/>
-          <w:right w:val="none"/>
-          <w:bottom w:val="none"/>
-        </w:tcBorders>
-      </w:tcPr>
-    </w:tblStylePr>
-  </w:style>
-  <w:style w:type="table" w:styleId="101">
+          <w:right w:val="none" w:color="000000" w:sz="4" w:space="0"/>
+          <w:bottom w:val="none" w:color="000000" w:sz="4" w:space="0"/>
+        </w:tcBorders>
+      </w:tcPr>
+    </w:tblStylePr>
+  </w:style>
+  <w:style w:type="table" w:styleId="519">
     <w:name w:val="Grid Table 7 Colorful - Accent 6"/>
-    <w:basedOn w:val="421"/>
+    <w:basedOn w:val="617"/>
     <w:uiPriority w:val="99"/>
     <w:pPr>
       <w:spacing w:lineRule="auto" w:line="240" w:after="0"/>
@@ -5527,12 +5514,12 @@
         <w:jc w:val="right"/>
       </w:pPr>
       <w:tcPr>
-        <w:shd w:fill="FFFFFF" w:color="FFFFFF"/>
-        <w:tcBorders>
-          <w:left w:val="none"/>
-          <w:top w:val="none"/>
+        <w:shd w:val="clear" w:fill="FFFFFF" w:color="FFFFFF"/>
+        <w:tcBorders>
+          <w:left w:val="none" w:color="000000" w:sz="4" w:space="0"/>
+          <w:top w:val="none" w:color="000000" w:sz="4" w:space="0"/>
           <w:right w:val="single" w:color="000000" w:sz="4" w:space="0" w:themeColor="accent6" w:themeTint="90"/>
-          <w:bottom w:val="none"/>
+          <w:bottom w:val="none" w:color="000000" w:sz="4" w:space="0"/>
         </w:tcBorders>
       </w:tcPr>
     </w:tblStylePr>
@@ -5546,9 +5533,9 @@
       <w:tcPr>
         <w:shd w:val="clear" w:fill="FFFFFF" w:color="FFFFFF" w:themeFill="light1"/>
         <w:tcBorders>
-          <w:left w:val="none"/>
-          <w:top w:val="none"/>
-          <w:right w:val="none"/>
+          <w:left w:val="none" w:color="000000" w:sz="4" w:space="0"/>
+          <w:top w:val="none" w:color="000000" w:sz="4" w:space="0"/>
+          <w:right w:val="none" w:color="000000" w:sz="4" w:space="0"/>
           <w:bottom w:val="single" w:color="000000" w:sz="4" w:space="0" w:themeColor="accent6" w:themeTint="90"/>
         </w:tcBorders>
       </w:tcPr>
@@ -5561,12 +5548,12 @@
         <w:sz w:val="22"/>
       </w:rPr>
       <w:tcPr>
-        <w:shd w:fill="FFFFFF" w:color="FFFFFF"/>
+        <w:shd w:val="clear" w:fill="FFFFFF" w:color="FFFFFF"/>
         <w:tcBorders>
           <w:left w:val="single" w:color="000000" w:sz="4" w:space="0" w:themeColor="accent6" w:themeTint="90"/>
-          <w:top w:val="none"/>
-          <w:right w:val="none"/>
-          <w:bottom w:val="none"/>
+          <w:top w:val="none" w:color="000000" w:sz="4" w:space="0"/>
+          <w:right w:val="none" w:color="000000" w:sz="4" w:space="0"/>
+          <w:bottom w:val="none" w:color="000000" w:sz="4" w:space="0"/>
         </w:tcBorders>
       </w:tcPr>
     </w:tblStylePr>
@@ -5580,17 +5567,17 @@
       <w:tcPr>
         <w:shd w:val="clear" w:fill="FFFFFF" w:color="FFFFFF" w:themeFill="light1"/>
         <w:tcBorders>
-          <w:left w:val="none"/>
+          <w:left w:val="none" w:color="000000" w:sz="4" w:space="0"/>
           <w:top w:val="single" w:color="000000" w:sz="4" w:space="0" w:themeColor="accent6" w:themeTint="90"/>
-          <w:right w:val="none"/>
-          <w:bottom w:val="none"/>
-        </w:tcBorders>
-      </w:tcPr>
-    </w:tblStylePr>
-  </w:style>
-  <w:style w:type="table" w:styleId="102">
+          <w:right w:val="none" w:color="000000" w:sz="4" w:space="0"/>
+          <w:bottom w:val="none" w:color="000000" w:sz="4" w:space="0"/>
+        </w:tcBorders>
+      </w:tcPr>
+    </w:tblStylePr>
+  </w:style>
+  <w:style w:type="table" w:styleId="520">
     <w:name w:val="List Table 1 Light"/>
-    <w:basedOn w:val="421"/>
+    <w:basedOn w:val="617"/>
     <w:uiPriority w:val="99"/>
     <w:pPr>
       <w:spacing w:lineRule="auto" w:line="240" w:after="0"/>
@@ -5651,9 +5638,9 @@
       </w:tcPr>
     </w:tblStylePr>
   </w:style>
-  <w:style w:type="table" w:styleId="103">
+  <w:style w:type="table" w:styleId="521">
     <w:name w:val="List Table 1 Light - Accent 1"/>
-    <w:basedOn w:val="421"/>
+    <w:basedOn w:val="617"/>
     <w:uiPriority w:val="99"/>
     <w:pPr>
       <w:spacing w:lineRule="auto" w:line="240" w:after="0"/>
@@ -5714,9 +5701,9 @@
       </w:tcPr>
     </w:tblStylePr>
   </w:style>
-  <w:style w:type="table" w:styleId="104">
+  <w:style w:type="table" w:styleId="522">
     <w:name w:val="List Table 1 Light - Accent 2"/>
-    <w:basedOn w:val="421"/>
+    <w:basedOn w:val="617"/>
     <w:uiPriority w:val="99"/>
     <w:pPr>
       <w:spacing w:lineRule="auto" w:line="240" w:after="0"/>
@@ -5777,9 +5764,9 @@
       </w:tcPr>
     </w:tblStylePr>
   </w:style>
-  <w:style w:type="table" w:styleId="105">
+  <w:style w:type="table" w:styleId="523">
     <w:name w:val="List Table 1 Light - Accent 3"/>
-    <w:basedOn w:val="421"/>
+    <w:basedOn w:val="617"/>
     <w:uiPriority w:val="99"/>
     <w:pPr>
       <w:spacing w:lineRule="auto" w:line="240" w:after="0"/>
@@ -5840,9 +5827,9 @@
       </w:tcPr>
     </w:tblStylePr>
   </w:style>
-  <w:style w:type="table" w:styleId="106">
+  <w:style w:type="table" w:styleId="524">
     <w:name w:val="List Table 1 Light - Accent 4"/>
-    <w:basedOn w:val="421"/>
+    <w:basedOn w:val="617"/>
     <w:uiPriority w:val="99"/>
     <w:pPr>
       <w:spacing w:lineRule="auto" w:line="240" w:after="0"/>
@@ -5903,9 +5890,9 @@
       </w:tcPr>
     </w:tblStylePr>
   </w:style>
-  <w:style w:type="table" w:styleId="107">
+  <w:style w:type="table" w:styleId="525">
     <w:name w:val="List Table 1 Light - Accent 5"/>
-    <w:basedOn w:val="421"/>
+    <w:basedOn w:val="617"/>
     <w:uiPriority w:val="99"/>
     <w:pPr>
       <w:spacing w:lineRule="auto" w:line="240" w:after="0"/>
@@ -5966,9 +5953,9 @@
       </w:tcPr>
     </w:tblStylePr>
   </w:style>
-  <w:style w:type="table" w:styleId="108">
+  <w:style w:type="table" w:styleId="526">
     <w:name w:val="List Table 1 Light - Accent 6"/>
-    <w:basedOn w:val="421"/>
+    <w:basedOn w:val="617"/>
     <w:uiPriority w:val="99"/>
     <w:pPr>
       <w:spacing w:lineRule="auto" w:line="240" w:after="0"/>
@@ -6029,9 +6016,9 @@
       </w:tcPr>
     </w:tblStylePr>
   </w:style>
-  <w:style w:type="table" w:styleId="109">
+  <w:style w:type="table" w:styleId="527">
     <w:name w:val="List Table 2"/>
-    <w:basedOn w:val="421"/>
+    <w:basedOn w:val="617"/>
     <w:uiPriority w:val="99"/>
     <w:pPr>
       <w:spacing w:lineRule="auto" w:line="240" w:after="0"/>
@@ -6115,9 +6102,9 @@
       </w:tcPr>
     </w:tblStylePr>
   </w:style>
-  <w:style w:type="table" w:styleId="110">
+  <w:style w:type="table" w:styleId="528">
     <w:name w:val="List Table 2 - Accent 1"/>
-    <w:basedOn w:val="421"/>
+    <w:basedOn w:val="617"/>
     <w:uiPriority w:val="99"/>
     <w:pPr>
       <w:spacing w:lineRule="auto" w:line="240" w:after="0"/>
@@ -6201,9 +6188,9 @@
       </w:tcPr>
     </w:tblStylePr>
   </w:style>
-  <w:style w:type="table" w:styleId="111">
+  <w:style w:type="table" w:styleId="529">
     <w:name w:val="List Table 2 - Accent 2"/>
-    <w:basedOn w:val="421"/>
+    <w:basedOn w:val="617"/>
     <w:uiPriority w:val="99"/>
     <w:pPr>
       <w:spacing w:lineRule="auto" w:line="240" w:after="0"/>
@@ -6287,9 +6274,9 @@
       </w:tcPr>
     </w:tblStylePr>
   </w:style>
-  <w:style w:type="table" w:styleId="112">
+  <w:style w:type="table" w:styleId="530">
     <w:name w:val="List Table 2 - Accent 3"/>
-    <w:basedOn w:val="421"/>
+    <w:basedOn w:val="617"/>
     <w:uiPriority w:val="99"/>
     <w:pPr>
       <w:spacing w:lineRule="auto" w:line="240" w:after="0"/>
@@ -6373,9 +6360,9 @@
       </w:tcPr>
     </w:tblStylePr>
   </w:style>
-  <w:style w:type="table" w:styleId="113">
+  <w:style w:type="table" w:styleId="531">
     <w:name w:val="List Table 2 - Accent 4"/>
-    <w:basedOn w:val="421"/>
+    <w:basedOn w:val="617"/>
     <w:uiPriority w:val="99"/>
     <w:pPr>
       <w:spacing w:lineRule="auto" w:line="240" w:after="0"/>
@@ -6459,9 +6446,9 @@
       </w:tcPr>
     </w:tblStylePr>
   </w:style>
-  <w:style w:type="table" w:styleId="114">
+  <w:style w:type="table" w:styleId="532">
     <w:name w:val="List Table 2 - Accent 5"/>
-    <w:basedOn w:val="421"/>
+    <w:basedOn w:val="617"/>
     <w:uiPriority w:val="99"/>
     <w:pPr>
       <w:spacing w:lineRule="auto" w:line="240" w:after="0"/>
@@ -6545,9 +6532,9 @@
       </w:tcPr>
     </w:tblStylePr>
   </w:style>
-  <w:style w:type="table" w:styleId="115">
+  <w:style w:type="table" w:styleId="533">
     <w:name w:val="List Table 2 - Accent 6"/>
-    <w:basedOn w:val="421"/>
+    <w:basedOn w:val="617"/>
     <w:uiPriority w:val="99"/>
     <w:pPr>
       <w:spacing w:lineRule="auto" w:line="240" w:after="0"/>
@@ -6631,9 +6618,9 @@
       </w:tcPr>
     </w:tblStylePr>
   </w:style>
-  <w:style w:type="table" w:styleId="116">
+  <w:style w:type="table" w:styleId="534">
     <w:name w:val="List Table 3"/>
-    <w:basedOn w:val="421"/>
+    <w:basedOn w:val="617"/>
     <w:uiPriority w:val="99"/>
     <w:pPr>
       <w:spacing w:lineRule="auto" w:line="240" w:after="0"/>
@@ -6705,9 +6692,9 @@
       </w:rPr>
     </w:tblStylePr>
   </w:style>
-  <w:style w:type="table" w:styleId="117">
+  <w:style w:type="table" w:styleId="535">
     <w:name w:val="List Table 3 - Accent 1"/>
-    <w:basedOn w:val="421"/>
+    <w:basedOn w:val="617"/>
     <w:uiPriority w:val="99"/>
     <w:pPr>
       <w:spacing w:lineRule="auto" w:line="240" w:after="0"/>
@@ -6779,9 +6766,9 @@
       </w:rPr>
     </w:tblStylePr>
   </w:style>
-  <w:style w:type="table" w:styleId="118">
+  <w:style w:type="table" w:styleId="536">
     <w:name w:val="List Table 3 - Accent 2"/>
-    <w:basedOn w:val="421"/>
+    <w:basedOn w:val="617"/>
     <w:uiPriority w:val="99"/>
     <w:pPr>
       <w:spacing w:lineRule="auto" w:line="240" w:after="0"/>
@@ -6853,9 +6840,9 @@
       </w:rPr>
     </w:tblStylePr>
   </w:style>
-  <w:style w:type="table" w:styleId="119">
+  <w:style w:type="table" w:styleId="537">
     <w:name w:val="List Table 3 - Accent 3"/>
-    <w:basedOn w:val="421"/>
+    <w:basedOn w:val="617"/>
     <w:uiPriority w:val="99"/>
     <w:pPr>
       <w:spacing w:lineRule="auto" w:line="240" w:after="0"/>
@@ -6927,9 +6914,9 @@
       </w:rPr>
     </w:tblStylePr>
   </w:style>
-  <w:style w:type="table" w:styleId="120">
+  <w:style w:type="table" w:styleId="538">
     <w:name w:val="List Table 3 - Accent 4"/>
-    <w:basedOn w:val="421"/>
+    <w:basedOn w:val="617"/>
     <w:uiPriority w:val="99"/>
     <w:pPr>
       <w:spacing w:lineRule="auto" w:line="240" w:after="0"/>
@@ -7001,9 +6988,9 @@
       </w:rPr>
     </w:tblStylePr>
   </w:style>
-  <w:style w:type="table" w:styleId="121">
+  <w:style w:type="table" w:styleId="539">
     <w:name w:val="List Table 3 - Accent 5"/>
-    <w:basedOn w:val="421"/>
+    <w:basedOn w:val="617"/>
     <w:uiPriority w:val="99"/>
     <w:pPr>
       <w:spacing w:lineRule="auto" w:line="240" w:after="0"/>
@@ -7075,9 +7062,9 @@
       </w:rPr>
     </w:tblStylePr>
   </w:style>
-  <w:style w:type="table" w:styleId="122">
+  <w:style w:type="table" w:styleId="540">
     <w:name w:val="List Table 3 - Accent 6"/>
-    <w:basedOn w:val="421"/>
+    <w:basedOn w:val="617"/>
     <w:uiPriority w:val="99"/>
     <w:pPr>
       <w:spacing w:lineRule="auto" w:line="240" w:after="0"/>
@@ -7149,9 +7136,9 @@
       </w:rPr>
     </w:tblStylePr>
   </w:style>
-  <w:style w:type="table" w:styleId="123">
+  <w:style w:type="table" w:styleId="541">
     <w:name w:val="List Table 4"/>
-    <w:basedOn w:val="421"/>
+    <w:basedOn w:val="617"/>
     <w:uiPriority w:val="99"/>
     <w:pPr>
       <w:spacing w:lineRule="auto" w:line="240" w:after="0"/>
@@ -7218,9 +7205,9 @@
       </w:rPr>
     </w:tblStylePr>
   </w:style>
-  <w:style w:type="table" w:styleId="124">
+  <w:style w:type="table" w:styleId="542">
     <w:name w:val="List Table 4 - Accent 1"/>
-    <w:basedOn w:val="421"/>
+    <w:basedOn w:val="617"/>
     <w:uiPriority w:val="99"/>
     <w:pPr>
       <w:spacing w:lineRule="auto" w:line="240" w:after="0"/>
@@ -7287,9 +7274,9 @@
       </w:rPr>
     </w:tblStylePr>
   </w:style>
-  <w:style w:type="table" w:styleId="125">
+  <w:style w:type="table" w:styleId="543">
     <w:name w:val="List Table 4 - Accent 2"/>
-    <w:basedOn w:val="421"/>
+    <w:basedOn w:val="617"/>
     <w:uiPriority w:val="99"/>
     <w:pPr>
       <w:spacing w:lineRule="auto" w:line="240" w:after="0"/>
@@ -7356,9 +7343,9 @@
       </w:rPr>
     </w:tblStylePr>
   </w:style>
-  <w:style w:type="table" w:styleId="126">
+  <w:style w:type="table" w:styleId="544">
     <w:name w:val="List Table 4 - Accent 3"/>
-    <w:basedOn w:val="421"/>
+    <w:basedOn w:val="617"/>
     <w:uiPriority w:val="99"/>
     <w:pPr>
       <w:spacing w:lineRule="auto" w:line="240" w:after="0"/>
@@ -7425,9 +7412,9 @@
       </w:rPr>
     </w:tblStylePr>
   </w:style>
-  <w:style w:type="table" w:styleId="127">
+  <w:style w:type="table" w:styleId="545">
     <w:name w:val="List Table 4 - Accent 4"/>
-    <w:basedOn w:val="421"/>
+    <w:basedOn w:val="617"/>
     <w:uiPriority w:val="99"/>
     <w:pPr>
       <w:spacing w:lineRule="auto" w:line="240" w:after="0"/>
@@ -7494,9 +7481,9 @@
       </w:rPr>
     </w:tblStylePr>
   </w:style>
-  <w:style w:type="table" w:styleId="128">
+  <w:style w:type="table" w:styleId="546">
     <w:name w:val="List Table 4 - Accent 5"/>
-    <w:basedOn w:val="421"/>
+    <w:basedOn w:val="617"/>
     <w:uiPriority w:val="99"/>
     <w:pPr>
       <w:spacing w:lineRule="auto" w:line="240" w:after="0"/>
@@ -7563,9 +7550,9 @@
       </w:rPr>
     </w:tblStylePr>
   </w:style>
-  <w:style w:type="table" w:styleId="129">
+  <w:style w:type="table" w:styleId="547">
     <w:name w:val="List Table 4 - Accent 6"/>
-    <w:basedOn w:val="421"/>
+    <w:basedOn w:val="617"/>
     <w:uiPriority w:val="99"/>
     <w:pPr>
       <w:spacing w:lineRule="auto" w:line="240" w:after="0"/>
@@ -7632,9 +7619,9 @@
       </w:rPr>
     </w:tblStylePr>
   </w:style>
-  <w:style w:type="table" w:styleId="130">
+  <w:style w:type="table" w:styleId="548">
     <w:name w:val="List Table 5 Dark"/>
-    <w:basedOn w:val="421"/>
+    <w:basedOn w:val="617"/>
     <w:uiPriority w:val="99"/>
     <w:pPr>
       <w:spacing w:lineRule="auto" w:line="240" w:after="0"/>
@@ -7739,9 +7726,9 @@
       </w:rPr>
     </w:tblStylePr>
   </w:style>
-  <w:style w:type="table" w:styleId="131">
+  <w:style w:type="table" w:styleId="549">
     <w:name w:val="List Table 5 Dark - Accent 1"/>
-    <w:basedOn w:val="421"/>
+    <w:basedOn w:val="617"/>
     <w:uiPriority w:val="99"/>
     <w:pPr>
       <w:spacing w:lineRule="auto" w:line="240" w:after="0"/>
@@ -7846,9 +7833,9 @@
       </w:rPr>
     </w:tblStylePr>
   </w:style>
-  <w:style w:type="table" w:styleId="132">
+  <w:style w:type="table" w:styleId="550">
     <w:name w:val="List Table 5 Dark - Accent 2"/>
-    <w:basedOn w:val="421"/>
+    <w:basedOn w:val="617"/>
     <w:uiPriority w:val="99"/>
     <w:pPr>
       <w:spacing w:lineRule="auto" w:line="240" w:after="0"/>
@@ -7953,9 +7940,9 @@
       </w:rPr>
     </w:tblStylePr>
   </w:style>
-  <w:style w:type="table" w:styleId="133">
+  <w:style w:type="table" w:styleId="551">
     <w:name w:val="List Table 5 Dark - Accent 3"/>
-    <w:basedOn w:val="421"/>
+    <w:basedOn w:val="617"/>
     <w:uiPriority w:val="99"/>
     <w:pPr>
       <w:spacing w:lineRule="auto" w:line="240" w:after="0"/>
@@ -8060,9 +8047,9 @@
       </w:rPr>
     </w:tblStylePr>
   </w:style>
-  <w:style w:type="table" w:styleId="134">
+  <w:style w:type="table" w:styleId="552">
     <w:name w:val="List Table 5 Dark - Accent 4"/>
-    <w:basedOn w:val="421"/>
+    <w:basedOn w:val="617"/>
     <w:uiPriority w:val="99"/>
     <w:pPr>
       <w:spacing w:lineRule="auto" w:line="240" w:after="0"/>
@@ -8167,9 +8154,9 @@
       </w:rPr>
     </w:tblStylePr>
   </w:style>
-  <w:style w:type="table" w:styleId="135">
+  <w:style w:type="table" w:styleId="553">
     <w:name w:val="List Table 5 Dark - Accent 5"/>
-    <w:basedOn w:val="421"/>
+    <w:basedOn w:val="617"/>
     <w:uiPriority w:val="99"/>
     <w:pPr>
       <w:spacing w:lineRule="auto" w:line="240" w:after="0"/>
@@ -8274,9 +8261,9 @@
       </w:rPr>
     </w:tblStylePr>
   </w:style>
-  <w:style w:type="table" w:styleId="136">
+  <w:style w:type="table" w:styleId="554">
     <w:name w:val="List Table 5 Dark - Accent 6"/>
-    <w:basedOn w:val="421"/>
+    <w:basedOn w:val="617"/>
     <w:uiPriority w:val="99"/>
     <w:pPr>
       <w:spacing w:lineRule="auto" w:line="240" w:after="0"/>
@@ -8381,9 +8368,9 @@
       </w:rPr>
     </w:tblStylePr>
   </w:style>
-  <w:style w:type="table" w:styleId="137">
+  <w:style w:type="table" w:styleId="555">
     <w:name w:val="List Table 6 Colorful"/>
-    <w:basedOn w:val="421"/>
+    <w:basedOn w:val="617"/>
     <w:uiPriority w:val="99"/>
     <w:pPr>
       <w:spacing w:lineRule="auto" w:line="240" w:after="0"/>
@@ -8454,9 +8441,9 @@
       </w:tcPr>
     </w:tblStylePr>
   </w:style>
-  <w:style w:type="table" w:styleId="138">
+  <w:style w:type="table" w:styleId="556">
     <w:name w:val="List Table 6 Colorful - Accent 1"/>
-    <w:basedOn w:val="421"/>
+    <w:basedOn w:val="617"/>
     <w:uiPriority w:val="99"/>
     <w:pPr>
       <w:spacing w:lineRule="auto" w:line="240" w:after="0"/>
@@ -8527,9 +8514,9 @@
       </w:tcPr>
     </w:tblStylePr>
   </w:style>
-  <w:style w:type="table" w:styleId="139">
+  <w:style w:type="table" w:styleId="557">
     <w:name w:val="List Table 6 Colorful - Accent 2"/>
-    <w:basedOn w:val="421"/>
+    <w:basedOn w:val="617"/>
     <w:uiPriority w:val="99"/>
     <w:pPr>
       <w:spacing w:lineRule="auto" w:line="240" w:after="0"/>
@@ -8600,9 +8587,9 @@
       </w:tcPr>
     </w:tblStylePr>
   </w:style>
-  <w:style w:type="table" w:styleId="140">
+  <w:style w:type="table" w:styleId="558">
     <w:name w:val="List Table 6 Colorful - Accent 3"/>
-    <w:basedOn w:val="421"/>
+    <w:basedOn w:val="617"/>
     <w:uiPriority w:val="99"/>
     <w:pPr>
       <w:spacing w:lineRule="auto" w:line="240" w:after="0"/>
@@ -8673,9 +8660,9 @@
       </w:tcPr>
     </w:tblStylePr>
   </w:style>
-  <w:style w:type="table" w:styleId="141">
+  <w:style w:type="table" w:styleId="559">
     <w:name w:val="List Table 6 Colorful - Accent 4"/>
-    <w:basedOn w:val="421"/>
+    <w:basedOn w:val="617"/>
     <w:uiPriority w:val="99"/>
     <w:pPr>
       <w:spacing w:lineRule="auto" w:line="240" w:after="0"/>
@@ -8746,9 +8733,9 @@
       </w:tcPr>
     </w:tblStylePr>
   </w:style>
-  <w:style w:type="table" w:styleId="142">
+  <w:style w:type="table" w:styleId="560">
     <w:name w:val="List Table 6 Colorful - Accent 5"/>
-    <w:basedOn w:val="421"/>
+    <w:basedOn w:val="617"/>
     <w:uiPriority w:val="99"/>
     <w:pPr>
       <w:spacing w:lineRule="auto" w:line="240" w:after="0"/>
@@ -8819,9 +8806,9 @@
       </w:tcPr>
     </w:tblStylePr>
   </w:style>
-  <w:style w:type="table" w:styleId="143">
+  <w:style w:type="table" w:styleId="561">
     <w:name w:val="List Table 6 Colorful - Accent 6"/>
-    <w:basedOn w:val="421"/>
+    <w:basedOn w:val="617"/>
     <w:uiPriority w:val="99"/>
     <w:pPr>
       <w:spacing w:lineRule="auto" w:line="240" w:after="0"/>
@@ -8892,9 +8879,9 @@
       </w:tcPr>
     </w:tblStylePr>
   </w:style>
-  <w:style w:type="table" w:styleId="144">
+  <w:style w:type="table" w:styleId="562">
     <w:name w:val="List Table 7 Colorful"/>
-    <w:basedOn w:val="421"/>
+    <w:basedOn w:val="617"/>
     <w:uiPriority w:val="99"/>
     <w:pPr>
       <w:spacing w:lineRule="auto" w:line="240" w:after="0"/>
@@ -8940,12 +8927,12 @@
         <w:jc w:val="right"/>
       </w:pPr>
       <w:tcPr>
-        <w:shd w:fill="FFFFFF" w:color="FFFFFF"/>
-        <w:tcBorders>
-          <w:left w:val="none"/>
-          <w:top w:val="none"/>
+        <w:shd w:val="clear" w:fill="FFFFFF" w:color="FFFFFF"/>
+        <w:tcBorders>
+          <w:left w:val="none" w:color="000000" w:sz="4" w:space="0"/>
+          <w:top w:val="none" w:color="000000" w:sz="4" w:space="0"/>
           <w:right w:val="single" w:color="000000" w:sz="4" w:space="0" w:themeColor="text1" w:themeTint="80"/>
-          <w:bottom w:val="none"/>
+          <w:bottom w:val="none" w:color="000000" w:sz="4" w:space="0"/>
         </w:tcBorders>
       </w:tcPr>
     </w:tblStylePr>
@@ -8959,9 +8946,9 @@
       <w:tcPr>
         <w:shd w:val="clear" w:fill="FFFFFF" w:color="FFFFFF" w:themeFill="light1"/>
         <w:tcBorders>
-          <w:left w:val="none"/>
-          <w:top w:val="none"/>
-          <w:right w:val="none"/>
+          <w:left w:val="none" w:color="000000" w:sz="4" w:space="0"/>
+          <w:top w:val="none" w:color="000000" w:sz="4" w:space="0"/>
+          <w:right w:val="none" w:color="000000" w:sz="4" w:space="0"/>
           <w:bottom w:val="single" w:color="000000" w:sz="4" w:space="0" w:themeColor="text1" w:themeTint="80"/>
         </w:tcBorders>
       </w:tcPr>
@@ -8974,12 +8961,12 @@
         <w:sz w:val="22"/>
       </w:rPr>
       <w:tcPr>
-        <w:shd w:fill="FFFFFF" w:color="FFFFFF"/>
+        <w:shd w:val="clear" w:fill="FFFFFF" w:color="FFFFFF"/>
         <w:tcBorders>
           <w:left w:val="single" w:color="000000" w:sz="4" w:space="0" w:themeColor="text1" w:themeTint="80"/>
-          <w:top w:val="none"/>
-          <w:right w:val="none"/>
-          <w:bottom w:val="none"/>
+          <w:top w:val="none" w:color="000000" w:sz="4" w:space="0"/>
+          <w:right w:val="none" w:color="000000" w:sz="4" w:space="0"/>
+          <w:bottom w:val="none" w:color="000000" w:sz="4" w:space="0"/>
         </w:tcBorders>
       </w:tcPr>
     </w:tblStylePr>
@@ -8993,10 +8980,10 @@
       <w:tcPr>
         <w:shd w:val="clear" w:fill="FFFFFF" w:color="FFFFFF" w:themeFill="light1"/>
         <w:tcBorders>
-          <w:left w:val="none"/>
+          <w:left w:val="none" w:color="000000" w:sz="4" w:space="0"/>
           <w:top w:val="single" w:color="000000" w:sz="4" w:space="0" w:themeColor="text1" w:themeTint="80"/>
-          <w:right w:val="none"/>
-          <w:bottom w:val="none"/>
+          <w:right w:val="none" w:color="000000" w:sz="4" w:space="0"/>
+          <w:bottom w:val="none" w:color="000000" w:sz="4" w:space="0"/>
         </w:tcBorders>
       </w:tcPr>
     </w:tblStylePr>
@@ -9008,9 +8995,9 @@
       </w:rPr>
     </w:tblStylePr>
   </w:style>
-  <w:style w:type="table" w:styleId="145">
+  <w:style w:type="table" w:styleId="563">
     <w:name w:val="List Table 7 Colorful - Accent 1"/>
-    <w:basedOn w:val="421"/>
+    <w:basedOn w:val="617"/>
     <w:uiPriority w:val="99"/>
     <w:pPr>
       <w:spacing w:lineRule="auto" w:line="240" w:after="0"/>
@@ -9056,12 +9043,12 @@
         <w:jc w:val="right"/>
       </w:pPr>
       <w:tcPr>
-        <w:shd w:fill="FFFFFF" w:color="FFFFFF"/>
-        <w:tcBorders>
-          <w:left w:val="none"/>
-          <w:top w:val="none"/>
+        <w:shd w:val="clear" w:fill="FFFFFF" w:color="FFFFFF"/>
+        <w:tcBorders>
+          <w:left w:val="none" w:color="000000" w:sz="4" w:space="0"/>
+          <w:top w:val="none" w:color="000000" w:sz="4" w:space="0"/>
           <w:right w:val="single" w:color="000000" w:sz="4" w:space="0" w:themeColor="accent1"/>
-          <w:bottom w:val="none"/>
+          <w:bottom w:val="none" w:color="000000" w:sz="4" w:space="0"/>
         </w:tcBorders>
       </w:tcPr>
     </w:tblStylePr>
@@ -9075,9 +9062,9 @@
       <w:tcPr>
         <w:shd w:val="clear" w:fill="FFFFFF" w:color="FFFFFF" w:themeFill="light1"/>
         <w:tcBorders>
-          <w:left w:val="none"/>
-          <w:top w:val="none"/>
-          <w:right w:val="none"/>
+          <w:left w:val="none" w:color="000000" w:sz="4" w:space="0"/>
+          <w:top w:val="none" w:color="000000" w:sz="4" w:space="0"/>
+          <w:right w:val="none" w:color="000000" w:sz="4" w:space="0"/>
           <w:bottom w:val="single" w:color="000000" w:sz="4" w:space="0" w:themeColor="accent1"/>
         </w:tcBorders>
       </w:tcPr>
@@ -9090,12 +9077,12 @@
         <w:sz w:val="22"/>
       </w:rPr>
       <w:tcPr>
-        <w:shd w:fill="FFFFFF" w:color="FFFFFF"/>
+        <w:shd w:val="clear" w:fill="FFFFFF" w:color="FFFFFF"/>
         <w:tcBorders>
           <w:left w:val="single" w:color="000000" w:sz="4" w:space="0" w:themeColor="accent1"/>
-          <w:top w:val="none"/>
-          <w:right w:val="none"/>
-          <w:bottom w:val="none"/>
+          <w:top w:val="none" w:color="000000" w:sz="4" w:space="0"/>
+          <w:right w:val="none" w:color="000000" w:sz="4" w:space="0"/>
+          <w:bottom w:val="none" w:color="000000" w:sz="4" w:space="0"/>
         </w:tcBorders>
       </w:tcPr>
     </w:tblStylePr>
@@ -9109,10 +9096,10 @@
       <w:tcPr>
         <w:shd w:val="clear" w:fill="FFFFFF" w:color="FFFFFF" w:themeFill="light1"/>
         <w:tcBorders>
-          <w:left w:val="none"/>
+          <w:left w:val="none" w:color="000000" w:sz="4" w:space="0"/>
           <w:top w:val="single" w:color="000000" w:sz="4" w:space="0" w:themeColor="accent1"/>
-          <w:right w:val="none"/>
-          <w:bottom w:val="none"/>
+          <w:right w:val="none" w:color="000000" w:sz="4" w:space="0"/>
+          <w:bottom w:val="none" w:color="000000" w:sz="4" w:space="0"/>
         </w:tcBorders>
       </w:tcPr>
     </w:tblStylePr>
@@ -9124,9 +9111,9 @@
       </w:rPr>
     </w:tblStylePr>
   </w:style>
-  <w:style w:type="table" w:styleId="146">
+  <w:style w:type="table" w:styleId="564">
     <w:name w:val="List Table 7 Colorful - Accent 2"/>
-    <w:basedOn w:val="421"/>
+    <w:basedOn w:val="617"/>
     <w:uiPriority w:val="99"/>
     <w:pPr>
       <w:spacing w:lineRule="auto" w:line="240" w:after="0"/>
@@ -9172,12 +9159,12 @@
         <w:jc w:val="right"/>
       </w:pPr>
       <w:tcPr>
-        <w:shd w:fill="FFFFFF" w:color="FFFFFF"/>
-        <w:tcBorders>
-          <w:left w:val="none"/>
-          <w:top w:val="none"/>
+        <w:shd w:val="clear" w:fill="FFFFFF" w:color="FFFFFF"/>
+        <w:tcBorders>
+          <w:left w:val="none" w:color="000000" w:sz="4" w:space="0"/>
+          <w:top w:val="none" w:color="000000" w:sz="4" w:space="0"/>
           <w:right w:val="single" w:color="000000" w:sz="4" w:space="0" w:themeColor="accent2" w:themeTint="97"/>
-          <w:bottom w:val="none"/>
+          <w:bottom w:val="none" w:color="000000" w:sz="4" w:space="0"/>
         </w:tcBorders>
       </w:tcPr>
     </w:tblStylePr>
@@ -9191,9 +9178,9 @@
       <w:tcPr>
         <w:shd w:val="clear" w:fill="FFFFFF" w:color="FFFFFF" w:themeFill="light1"/>
         <w:tcBorders>
-          <w:left w:val="none"/>
-          <w:top w:val="none"/>
-          <w:right w:val="none"/>
+          <w:left w:val="none" w:color="000000" w:sz="4" w:space="0"/>
+          <w:top w:val="none" w:color="000000" w:sz="4" w:space="0"/>
+          <w:right w:val="none" w:color="000000" w:sz="4" w:space="0"/>
           <w:bottom w:val="single" w:color="000000" w:sz="4" w:space="0" w:themeColor="accent2" w:themeTint="97"/>
         </w:tcBorders>
       </w:tcPr>
@@ -9206,12 +9193,12 @@
         <w:sz w:val="22"/>
       </w:rPr>
       <w:tcPr>
-        <w:shd w:fill="FFFFFF" w:color="FFFFFF"/>
+        <w:shd w:val="clear" w:fill="FFFFFF" w:color="FFFFFF"/>
         <w:tcBorders>
           <w:left w:val="single" w:color="000000" w:sz="4" w:space="0" w:themeColor="accent2" w:themeTint="97"/>
-          <w:top w:val="none"/>
-          <w:right w:val="none"/>
-          <w:bottom w:val="none"/>
+          <w:top w:val="none" w:color="000000" w:sz="4" w:space="0"/>
+          <w:right w:val="none" w:color="000000" w:sz="4" w:space="0"/>
+          <w:bottom w:val="none" w:color="000000" w:sz="4" w:space="0"/>
         </w:tcBorders>
       </w:tcPr>
     </w:tblStylePr>
@@ -9225,10 +9212,10 @@
       <w:tcPr>
         <w:shd w:val="clear" w:fill="FFFFFF" w:color="FFFFFF" w:themeFill="light1"/>
         <w:tcBorders>
-          <w:left w:val="none"/>
+          <w:left w:val="none" w:color="000000" w:sz="4" w:space="0"/>
           <w:top w:val="single" w:color="000000" w:sz="4" w:space="0" w:themeColor="accent2" w:themeTint="97"/>
-          <w:right w:val="none"/>
-          <w:bottom w:val="none"/>
+          <w:right w:val="none" w:color="000000" w:sz="4" w:space="0"/>
+          <w:bottom w:val="none" w:color="000000" w:sz="4" w:space="0"/>
         </w:tcBorders>
       </w:tcPr>
     </w:tblStylePr>
@@ -9240,9 +9227,9 @@
       </w:rPr>
     </w:tblStylePr>
   </w:style>
-  <w:style w:type="table" w:styleId="147">
+  <w:style w:type="table" w:styleId="565">
     <w:name w:val="List Table 7 Colorful - Accent 3"/>
-    <w:basedOn w:val="421"/>
+    <w:basedOn w:val="617"/>
     <w:uiPriority w:val="99"/>
     <w:pPr>
       <w:spacing w:lineRule="auto" w:line="240" w:after="0"/>
@@ -9288,12 +9275,12 @@
         <w:jc w:val="right"/>
       </w:pPr>
       <w:tcPr>
-        <w:shd w:fill="FFFFFF" w:color="FFFFFF"/>
-        <w:tcBorders>
-          <w:left w:val="none"/>
-          <w:top w:val="none"/>
+        <w:shd w:val="clear" w:fill="FFFFFF" w:color="FFFFFF"/>
+        <w:tcBorders>
+          <w:left w:val="none" w:color="000000" w:sz="4" w:space="0"/>
+          <w:top w:val="none" w:color="000000" w:sz="4" w:space="0"/>
           <w:right w:val="single" w:color="000000" w:sz="4" w:space="0" w:themeColor="accent3" w:themeTint="98"/>
-          <w:bottom w:val="none"/>
+          <w:bottom w:val="none" w:color="000000" w:sz="4" w:space="0"/>
         </w:tcBorders>
       </w:tcPr>
     </w:tblStylePr>
@@ -9307,9 +9294,9 @@
       <w:tcPr>
         <w:shd w:val="clear" w:fill="FFFFFF" w:color="FFFFFF" w:themeFill="light1"/>
         <w:tcBorders>
-          <w:left w:val="none"/>
-          <w:top w:val="none"/>
-          <w:right w:val="none"/>
+          <w:left w:val="none" w:color="000000" w:sz="4" w:space="0"/>
+          <w:top w:val="none" w:color="000000" w:sz="4" w:space="0"/>
+          <w:right w:val="none" w:color="000000" w:sz="4" w:space="0"/>
           <w:bottom w:val="single" w:color="000000" w:sz="4" w:space="0" w:themeColor="accent3" w:themeTint="98"/>
         </w:tcBorders>
       </w:tcPr>
@@ -9322,12 +9309,12 @@
         <w:sz w:val="22"/>
       </w:rPr>
       <w:tcPr>
-        <w:shd w:fill="FFFFFF" w:color="FFFFFF"/>
+        <w:shd w:val="clear" w:fill="FFFFFF" w:color="FFFFFF"/>
         <w:tcBorders>
           <w:left w:val="single" w:color="000000" w:sz="4" w:space="0" w:themeColor="accent3" w:themeTint="98"/>
-          <w:top w:val="none"/>
-          <w:right w:val="none"/>
-          <w:bottom w:val="none"/>
+          <w:top w:val="none" w:color="000000" w:sz="4" w:space="0"/>
+          <w:right w:val="none" w:color="000000" w:sz="4" w:space="0"/>
+          <w:bottom w:val="none" w:color="000000" w:sz="4" w:space="0"/>
         </w:tcBorders>
       </w:tcPr>
     </w:tblStylePr>
@@ -9341,10 +9328,10 @@
       <w:tcPr>
         <w:shd w:val="clear" w:fill="FFFFFF" w:color="FFFFFF" w:themeFill="light1"/>
         <w:tcBorders>
-          <w:left w:val="none"/>
+          <w:left w:val="none" w:color="000000" w:sz="4" w:space="0"/>
           <w:top w:val="single" w:color="000000" w:sz="4" w:space="0" w:themeColor="accent3" w:themeTint="98"/>
-          <w:right w:val="none"/>
-          <w:bottom w:val="none"/>
+          <w:right w:val="none" w:color="000000" w:sz="4" w:space="0"/>
+          <w:bottom w:val="none" w:color="000000" w:sz="4" w:space="0"/>
         </w:tcBorders>
       </w:tcPr>
     </w:tblStylePr>
@@ -9356,9 +9343,9 @@
       </w:rPr>
     </w:tblStylePr>
   </w:style>
-  <w:style w:type="table" w:styleId="148">
+  <w:style w:type="table" w:styleId="566">
     <w:name w:val="List Table 7 Colorful - Accent 4"/>
-    <w:basedOn w:val="421"/>
+    <w:basedOn w:val="617"/>
     <w:uiPriority w:val="99"/>
     <w:pPr>
       <w:spacing w:lineRule="auto" w:line="240" w:after="0"/>
@@ -9404,12 +9391,12 @@
         <w:jc w:val="right"/>
       </w:pPr>
       <w:tcPr>
-        <w:shd w:fill="FFFFFF" w:color="FFFFFF"/>
-        <w:tcBorders>
-          <w:left w:val="none"/>
-          <w:top w:val="none"/>
+        <w:shd w:val="clear" w:fill="FFFFFF" w:color="FFFFFF"/>
+        <w:tcBorders>
+          <w:left w:val="none" w:color="000000" w:sz="4" w:space="0"/>
+          <w:top w:val="none" w:color="000000" w:sz="4" w:space="0"/>
           <w:right w:val="single" w:color="000000" w:sz="4" w:space="0" w:themeColor="accent4" w:themeTint="9A"/>
-          <w:bottom w:val="none"/>
+          <w:bottom w:val="none" w:color="000000" w:sz="4" w:space="0"/>
         </w:tcBorders>
       </w:tcPr>
     </w:tblStylePr>
@@ -9423,9 +9410,9 @@
       <w:tcPr>
         <w:shd w:val="clear" w:fill="FFFFFF" w:color="FFFFFF" w:themeFill="light1"/>
         <w:tcBorders>
-          <w:left w:val="none"/>
-          <w:top w:val="none"/>
-          <w:right w:val="none"/>
+          <w:left w:val="none" w:color="000000" w:sz="4" w:space="0"/>
+          <w:top w:val="none" w:color="000000" w:sz="4" w:space="0"/>
+          <w:right w:val="none" w:color="000000" w:sz="4" w:space="0"/>
           <w:bottom w:val="single" w:color="000000" w:sz="4" w:space="0" w:themeColor="accent4" w:themeTint="9A"/>
         </w:tcBorders>
       </w:tcPr>
@@ -9438,12 +9425,12 @@
         <w:sz w:val="22"/>
       </w:rPr>
       <w:tcPr>
-        <w:shd w:fill="FFFFFF" w:color="FFFFFF"/>
+        <w:shd w:val="clear" w:fill="FFFFFF" w:color="FFFFFF"/>
         <w:tcBorders>
           <w:left w:val="single" w:color="000000" w:sz="4" w:space="0" w:themeColor="accent4" w:themeTint="9A"/>
-          <w:top w:val="none"/>
-          <w:right w:val="none"/>
-          <w:bottom w:val="none"/>
+          <w:top w:val="none" w:color="000000" w:sz="4" w:space="0"/>
+          <w:right w:val="none" w:color="000000" w:sz="4" w:space="0"/>
+          <w:bottom w:val="none" w:color="000000" w:sz="4" w:space="0"/>
         </w:tcBorders>
       </w:tcPr>
     </w:tblStylePr>
@@ -9457,10 +9444,10 @@
       <w:tcPr>
         <w:shd w:val="clear" w:fill="FFFFFF" w:color="FFFFFF" w:themeFill="light1"/>
         <w:tcBorders>
-          <w:left w:val="none"/>
+          <w:left w:val="none" w:color="000000" w:sz="4" w:space="0"/>
           <w:top w:val="single" w:color="000000" w:sz="4" w:space="0" w:themeColor="accent4" w:themeTint="9A"/>
-          <w:right w:val="none"/>
-          <w:bottom w:val="none"/>
+          <w:right w:val="none" w:color="000000" w:sz="4" w:space="0"/>
+          <w:bottom w:val="none" w:color="000000" w:sz="4" w:space="0"/>
         </w:tcBorders>
       </w:tcPr>
     </w:tblStylePr>
@@ -9472,9 +9459,9 @@
       </w:rPr>
     </w:tblStylePr>
   </w:style>
-  <w:style w:type="table" w:styleId="149">
+  <w:style w:type="table" w:styleId="567">
     <w:name w:val="List Table 7 Colorful - Accent 5"/>
-    <w:basedOn w:val="421"/>
+    <w:basedOn w:val="617"/>
     <w:uiPriority w:val="99"/>
     <w:pPr>
       <w:spacing w:lineRule="auto" w:line="240" w:after="0"/>
@@ -9520,12 +9507,12 @@
         <w:jc w:val="right"/>
       </w:pPr>
       <w:tcPr>
-        <w:shd w:fill="FFFFFF" w:color="FFFFFF"/>
-        <w:tcBorders>
-          <w:left w:val="none"/>
-          <w:top w:val="none"/>
+        <w:shd w:val="clear" w:fill="FFFFFF" w:color="FFFFFF"/>
+        <w:tcBorders>
+          <w:left w:val="none" w:color="000000" w:sz="4" w:space="0"/>
+          <w:top w:val="none" w:color="000000" w:sz="4" w:space="0"/>
           <w:right w:val="single" w:color="000000" w:sz="4" w:space="0" w:themeColor="accent5" w:themeTint="9A"/>
-          <w:bottom w:val="none"/>
+          <w:bottom w:val="none" w:color="000000" w:sz="4" w:space="0"/>
         </w:tcBorders>
       </w:tcPr>
     </w:tblStylePr>
@@ -9539,9 +9526,9 @@
       <w:tcPr>
         <w:shd w:val="clear" w:fill="FFFFFF" w:color="FFFFFF" w:themeFill="light1"/>
         <w:tcBorders>
-          <w:left w:val="none"/>
-          <w:top w:val="none"/>
-          <w:right w:val="none"/>
+          <w:left w:val="none" w:color="000000" w:sz="4" w:space="0"/>
+          <w:top w:val="none" w:color="000000" w:sz="4" w:space="0"/>
+          <w:right w:val="none" w:color="000000" w:sz="4" w:space="0"/>
           <w:bottom w:val="single" w:color="000000" w:sz="4" w:space="0" w:themeColor="accent5" w:themeTint="9A"/>
         </w:tcBorders>
       </w:tcPr>
@@ -9554,12 +9541,12 @@
         <w:sz w:val="22"/>
       </w:rPr>
       <w:tcPr>
-        <w:shd w:fill="FFFFFF" w:color="FFFFFF"/>
+        <w:shd w:val="clear" w:fill="FFFFFF" w:color="FFFFFF"/>
         <w:tcBorders>
           <w:left w:val="single" w:color="000000" w:sz="4" w:space="0" w:themeColor="accent5" w:themeTint="9A"/>
-          <w:top w:val="none"/>
-          <w:right w:val="none"/>
-          <w:bottom w:val="none"/>
+          <w:top w:val="none" w:color="000000" w:sz="4" w:space="0"/>
+          <w:right w:val="none" w:color="000000" w:sz="4" w:space="0"/>
+          <w:bottom w:val="none" w:color="000000" w:sz="4" w:space="0"/>
         </w:tcBorders>
       </w:tcPr>
     </w:tblStylePr>
@@ -9573,10 +9560,10 @@
       <w:tcPr>
         <w:shd w:val="clear" w:fill="FFFFFF" w:color="FFFFFF" w:themeFill="light1"/>
         <w:tcBorders>
-          <w:left w:val="none"/>
+          <w:left w:val="none" w:color="000000" w:sz="4" w:space="0"/>
           <w:top w:val="single" w:color="000000" w:sz="4" w:space="0" w:themeColor="accent5" w:themeTint="9A"/>
-          <w:right w:val="none"/>
-          <w:bottom w:val="none"/>
+          <w:right w:val="none" w:color="000000" w:sz="4" w:space="0"/>
+          <w:bottom w:val="none" w:color="000000" w:sz="4" w:space="0"/>
         </w:tcBorders>
       </w:tcPr>
     </w:tblStylePr>
@@ -9588,9 +9575,9 @@
       </w:rPr>
     </w:tblStylePr>
   </w:style>
-  <w:style w:type="table" w:styleId="150">
+  <w:style w:type="table" w:styleId="568">
     <w:name w:val="List Table 7 Colorful - Accent 6"/>
-    <w:basedOn w:val="421"/>
+    <w:basedOn w:val="617"/>
     <w:uiPriority w:val="99"/>
     <w:pPr>
       <w:spacing w:lineRule="auto" w:line="240" w:after="0"/>
@@ -9636,12 +9623,12 @@
         <w:jc w:val="right"/>
       </w:pPr>
       <w:tcPr>
-        <w:shd w:fill="FFFFFF" w:color="FFFFFF"/>
-        <w:tcBorders>
-          <w:left w:val="none"/>
-          <w:top w:val="none"/>
+        <w:shd w:val="clear" w:fill="FFFFFF" w:color="FFFFFF"/>
+        <w:tcBorders>
+          <w:left w:val="none" w:color="000000" w:sz="4" w:space="0"/>
+          <w:top w:val="none" w:color="000000" w:sz="4" w:space="0"/>
           <w:right w:val="single" w:color="000000" w:sz="4" w:space="0" w:themeColor="accent6" w:themeTint="98"/>
-          <w:bottom w:val="none"/>
+          <w:bottom w:val="none" w:color="000000" w:sz="4" w:space="0"/>
         </w:tcBorders>
       </w:tcPr>
     </w:tblStylePr>
@@ -9655,9 +9642,9 @@
       <w:tcPr>
         <w:shd w:val="clear" w:fill="FFFFFF" w:color="FFFFFF" w:themeFill="light1"/>
         <w:tcBorders>
-          <w:left w:val="none"/>
-          <w:top w:val="none"/>
-          <w:right w:val="none"/>
+          <w:left w:val="none" w:color="000000" w:sz="4" w:space="0"/>
+          <w:top w:val="none" w:color="000000" w:sz="4" w:space="0"/>
+          <w:right w:val="none" w:color="000000" w:sz="4" w:space="0"/>
           <w:bottom w:val="single" w:color="000000" w:sz="4" w:space="0" w:themeColor="accent6" w:themeTint="98"/>
         </w:tcBorders>
       </w:tcPr>
@@ -9670,12 +9657,12 @@
         <w:sz w:val="22"/>
       </w:rPr>
       <w:tcPr>
-        <w:shd w:fill="FFFFFF" w:color="FFFFFF"/>
+        <w:shd w:val="clear" w:fill="FFFFFF" w:color="FFFFFF"/>
         <w:tcBorders>
           <w:left w:val="single" w:color="000000" w:sz="4" w:space="0" w:themeColor="accent6" w:themeTint="98"/>
-          <w:top w:val="none"/>
-          <w:right w:val="none"/>
-          <w:bottom w:val="none"/>
+          <w:top w:val="none" w:color="000000" w:sz="4" w:space="0"/>
+          <w:right w:val="none" w:color="000000" w:sz="4" w:space="0"/>
+          <w:bottom w:val="none" w:color="000000" w:sz="4" w:space="0"/>
         </w:tcBorders>
       </w:tcPr>
     </w:tblStylePr>
@@ -9689,10 +9676,10 @@
       <w:tcPr>
         <w:shd w:val="clear" w:fill="FFFFFF" w:color="FFFFFF" w:themeFill="light1"/>
         <w:tcBorders>
-          <w:left w:val="none"/>
+          <w:left w:val="none" w:color="000000" w:sz="4" w:space="0"/>
           <w:top w:val="single" w:color="000000" w:sz="4" w:space="0" w:themeColor="accent6" w:themeTint="98"/>
-          <w:right w:val="none"/>
-          <w:bottom w:val="none"/>
+          <w:right w:val="none" w:color="000000" w:sz="4" w:space="0"/>
+          <w:bottom w:val="none" w:color="000000" w:sz="4" w:space="0"/>
         </w:tcBorders>
       </w:tcPr>
     </w:tblStylePr>
@@ -9704,9 +9691,9 @@
       </w:rPr>
     </w:tblStylePr>
   </w:style>
-  <w:style w:type="table" w:styleId="151">
+  <w:style w:type="table" w:styleId="569">
     <w:name w:val="Lined - Accent"/>
-    <w:basedOn w:val="421"/>
+    <w:basedOn w:val="617"/>
     <w:uiPriority w:val="99"/>
     <w:rPr>
       <w:color w:val="404040"/>
@@ -9794,9 +9781,9 @@
       </w:tcPr>
     </w:tblStylePr>
   </w:style>
-  <w:style w:type="table" w:styleId="152">
+  <w:style w:type="table" w:styleId="570">
     <w:name w:val="Lined - Accent 1"/>
-    <w:basedOn w:val="421"/>
+    <w:basedOn w:val="617"/>
     <w:uiPriority w:val="99"/>
     <w:rPr>
       <w:color w:val="404040"/>
@@ -9884,9 +9871,9 @@
       </w:tcPr>
     </w:tblStylePr>
   </w:style>
-  <w:style w:type="table" w:styleId="153">
+  <w:style w:type="table" w:styleId="571">
     <w:name w:val="Lined - Accent 2"/>
-    <w:basedOn w:val="421"/>
+    <w:basedOn w:val="617"/>
     <w:uiPriority w:val="99"/>
     <w:rPr>
       <w:color w:val="404040"/>
@@ -9974,9 +9961,9 @@
       </w:tcPr>
     </w:tblStylePr>
   </w:style>
-  <w:style w:type="table" w:styleId="154">
+  <w:style w:type="table" w:styleId="572">
     <w:name w:val="Lined - Accent 3"/>
-    <w:basedOn w:val="421"/>
+    <w:basedOn w:val="617"/>
     <w:uiPriority w:val="99"/>
     <w:rPr>
       <w:color w:val="404040"/>
@@ -10064,9 +10051,9 @@
       </w:tcPr>
     </w:tblStylePr>
   </w:style>
-  <w:style w:type="table" w:styleId="155">
+  <w:style w:type="table" w:styleId="573">
     <w:name w:val="Lined - Accent 4"/>
-    <w:basedOn w:val="421"/>
+    <w:basedOn w:val="617"/>
     <w:uiPriority w:val="99"/>
     <w:rPr>
       <w:color w:val="404040"/>
@@ -10154,9 +10141,9 @@
       </w:tcPr>
     </w:tblStylePr>
   </w:style>
-  <w:style w:type="table" w:styleId="156">
+  <w:style w:type="table" w:styleId="574">
     <w:name w:val="Lined - Accent 5"/>
-    <w:basedOn w:val="421"/>
+    <w:basedOn w:val="617"/>
     <w:uiPriority w:val="99"/>
     <w:rPr>
       <w:color w:val="404040"/>
@@ -10244,9 +10231,9 @@
       </w:tcPr>
     </w:tblStylePr>
   </w:style>
-  <w:style w:type="table" w:styleId="157">
+  <w:style w:type="table" w:styleId="575">
     <w:name w:val="Lined - Accent 6"/>
-    <w:basedOn w:val="421"/>
+    <w:basedOn w:val="617"/>
     <w:uiPriority w:val="99"/>
     <w:rPr>
       <w:color w:val="404040"/>
@@ -10334,9 +10321,9 @@
       </w:tcPr>
     </w:tblStylePr>
   </w:style>
-  <w:style w:type="table" w:styleId="158">
+  <w:style w:type="table" w:styleId="576">
     <w:name w:val="Bordered &amp; Lined - Accent"/>
-    <w:basedOn w:val="421"/>
+    <w:basedOn w:val="617"/>
     <w:uiPriority w:val="99"/>
     <w:rPr>
       <w:color w:val="404040"/>
@@ -10432,9 +10419,9 @@
       </w:tcPr>
     </w:tblStylePr>
   </w:style>
-  <w:style w:type="table" w:styleId="159">
+  <w:style w:type="table" w:styleId="577">
     <w:name w:val="Bordered &amp; Lined - Accent 1"/>
-    <w:basedOn w:val="421"/>
+    <w:basedOn w:val="617"/>
     <w:uiPriority w:val="99"/>
     <w:rPr>
       <w:color w:val="404040"/>
@@ -10530,9 +10517,9 @@
       </w:tcPr>
     </w:tblStylePr>
   </w:style>
-  <w:style w:type="table" w:styleId="160">
+  <w:style w:type="table" w:styleId="578">
     <w:name w:val="Bordered &amp; Lined - Accent 2"/>
-    <w:basedOn w:val="421"/>
+    <w:basedOn w:val="617"/>
     <w:uiPriority w:val="99"/>
     <w:rPr>
       <w:color w:val="404040"/>
@@ -10628,9 +10615,9 @@
       </w:tcPr>
     </w:tblStylePr>
   </w:style>
-  <w:style w:type="table" w:styleId="161">
+  <w:style w:type="table" w:styleId="579">
     <w:name w:val="Bordered &amp; Lined - Accent 3"/>
-    <w:basedOn w:val="421"/>
+    <w:basedOn w:val="617"/>
     <w:uiPriority w:val="99"/>
     <w:rPr>
       <w:color w:val="404040"/>
@@ -10726,9 +10713,9 @@
       </w:tcPr>
     </w:tblStylePr>
   </w:style>
-  <w:style w:type="table" w:styleId="162">
+  <w:style w:type="table" w:styleId="580">
     <w:name w:val="Bordered &amp; Lined - Accent 4"/>
-    <w:basedOn w:val="421"/>
+    <w:basedOn w:val="617"/>
     <w:uiPriority w:val="99"/>
     <w:rPr>
       <w:color w:val="404040"/>
@@ -10824,9 +10811,9 @@
       </w:tcPr>
     </w:tblStylePr>
   </w:style>
-  <w:style w:type="table" w:styleId="163">
+  <w:style w:type="table" w:styleId="581">
     <w:name w:val="Bordered &amp; Lined - Accent 5"/>
-    <w:basedOn w:val="421"/>
+    <w:basedOn w:val="617"/>
     <w:uiPriority w:val="99"/>
     <w:rPr>
       <w:color w:val="404040"/>
@@ -10922,9 +10909,9 @@
       </w:tcPr>
     </w:tblStylePr>
   </w:style>
-  <w:style w:type="table" w:styleId="164">
+  <w:style w:type="table" w:styleId="582">
     <w:name w:val="Bordered &amp; Lined - Accent 6"/>
-    <w:basedOn w:val="421"/>
+    <w:basedOn w:val="617"/>
     <w:uiPriority w:val="99"/>
     <w:rPr>
       <w:color w:val="404040"/>
@@ -11020,9 +11007,9 @@
       </w:tcPr>
     </w:tblStylePr>
   </w:style>
-  <w:style w:type="table" w:styleId="165">
+  <w:style w:type="table" w:styleId="583">
     <w:name w:val="Bordered"/>
-    <w:basedOn w:val="421"/>
+    <w:basedOn w:val="617"/>
     <w:uiPriority w:val="99"/>
     <w:pPr>
       <w:spacing w:lineRule="auto" w:line="240" w:after="0"/>
@@ -11099,9 +11086,9 @@
       </w:tcPr>
     </w:tblStylePr>
   </w:style>
-  <w:style w:type="table" w:styleId="166">
+  <w:style w:type="table" w:styleId="584">
     <w:name w:val="Bordered - Accent 1"/>
-    <w:basedOn w:val="421"/>
+    <w:basedOn w:val="617"/>
     <w:uiPriority w:val="99"/>
     <w:pPr>
       <w:spacing w:lineRule="auto" w:line="240" w:after="0"/>
@@ -11178,9 +11165,9 @@
       </w:tcPr>
     </w:tblStylePr>
   </w:style>
-  <w:style w:type="table" w:styleId="167">
+  <w:style w:type="table" w:styleId="585">
     <w:name w:val="Bordered - Accent 2"/>
-    <w:basedOn w:val="421"/>
+    <w:basedOn w:val="617"/>
     <w:uiPriority w:val="99"/>
     <w:pPr>
       <w:spacing w:lineRule="auto" w:line="240" w:after="0"/>
@@ -11257,9 +11244,9 @@
       </w:tcPr>
     </w:tblStylePr>
   </w:style>
-  <w:style w:type="table" w:styleId="168">
+  <w:style w:type="table" w:styleId="586">
     <w:name w:val="Bordered - Accent 3"/>
-    <w:basedOn w:val="421"/>
+    <w:basedOn w:val="617"/>
     <w:uiPriority w:val="99"/>
     <w:pPr>
       <w:spacing w:lineRule="auto" w:line="240" w:after="0"/>
@@ -11336,9 +11323,9 @@
       </w:tcPr>
     </w:tblStylePr>
   </w:style>
-  <w:style w:type="table" w:styleId="169">
+  <w:style w:type="table" w:styleId="587">
     <w:name w:val="Bordered - Accent 4"/>
-    <w:basedOn w:val="421"/>
+    <w:basedOn w:val="617"/>
     <w:uiPriority w:val="99"/>
     <w:pPr>
       <w:spacing w:lineRule="auto" w:line="240" w:after="0"/>
@@ -11415,9 +11402,9 @@
       </w:tcPr>
     </w:tblStylePr>
   </w:style>
-  <w:style w:type="table" w:styleId="170">
+  <w:style w:type="table" w:styleId="588">
     <w:name w:val="Bordered - Accent 5"/>
-    <w:basedOn w:val="421"/>
+    <w:basedOn w:val="617"/>
     <w:uiPriority w:val="99"/>
     <w:pPr>
       <w:spacing w:lineRule="auto" w:line="240" w:after="0"/>
@@ -11494,9 +11481,9 @@
       </w:tcPr>
     </w:tblStylePr>
   </w:style>
-  <w:style w:type="table" w:styleId="171">
+  <w:style w:type="table" w:styleId="589">
     <w:name w:val="Bordered - Accent 6"/>
-    <w:basedOn w:val="421"/>
+    <w:basedOn w:val="617"/>
     <w:uiPriority w:val="99"/>
     <w:pPr>
       <w:spacing w:lineRule="auto" w:line="240" w:after="0"/>
@@ -11573,7 +11560,7 @@
       </w:tcPr>
     </w:tblStylePr>
   </w:style>
-  <w:style w:type="character" w:styleId="172">
+  <w:style w:type="character" w:styleId="590">
     <w:name w:val="Hyperlink"/>
     <w:uiPriority w:val="99"/>
     <w:unhideWhenUsed/>
@@ -11582,10 +11569,10 @@
       <w:u w:val="single"/>
     </w:rPr>
   </w:style>
-  <w:style w:type="paragraph" w:styleId="173">
+  <w:style w:type="paragraph" w:styleId="591">
     <w:name w:val="footnote text"/>
-    <w:basedOn w:val="411"/>
-    <w:link w:val="174"/>
+    <w:basedOn w:val="607"/>
+    <w:link w:val="592"/>
     <w:uiPriority w:val="99"/>
     <w:semiHidden/>
     <w:unhideWhenUsed/>
@@ -11596,27 +11583,26 @@
       <w:spacing w:lineRule="auto" w:line="240" w:after="40"/>
     </w:pPr>
   </w:style>
-  <w:style w:type="character" w:styleId="174">
+  <w:style w:type="character" w:styleId="592">
     <w:name w:val="Footnote Text Char"/>
-    <w:link w:val="173"/>
+    <w:link w:val="591"/>
     <w:uiPriority w:val="99"/>
     <w:rPr>
       <w:sz w:val="18"/>
     </w:rPr>
   </w:style>
-  <w:style w:type="character" w:styleId="175">
+  <w:style w:type="character" w:styleId="593">
     <w:name w:val="footnote reference"/>
-    <w:basedOn w:val="9"/>
     <w:uiPriority w:val="99"/>
     <w:unhideWhenUsed/>
     <w:rPr>
       <w:vertAlign w:val="superscript"/>
     </w:rPr>
   </w:style>
-  <w:style w:type="paragraph" w:styleId="176">
+  <w:style w:type="paragraph" w:styleId="594">
     <w:name w:val="endnote text"/>
-    <w:basedOn w:val="411"/>
-    <w:link w:val="177"/>
+    <w:basedOn w:val="607"/>
+    <w:link w:val="595"/>
     <w:uiPriority w:val="99"/>
     <w:semiHidden/>
     <w:unhideWhenUsed/>
@@ -11627,17 +11613,16 @@
       <w:spacing w:lineRule="auto" w:line="240" w:after="0"/>
     </w:pPr>
   </w:style>
-  <w:style w:type="character" w:styleId="177">
+  <w:style w:type="character" w:styleId="595">
     <w:name w:val="Endnote Text Char"/>
-    <w:link w:val="176"/>
+    <w:link w:val="594"/>
     <w:uiPriority w:val="99"/>
     <w:rPr>
       <w:sz w:val="20"/>
     </w:rPr>
   </w:style>
-  <w:style w:type="character" w:styleId="178">
+  <w:style w:type="character" w:styleId="596">
     <w:name w:val="endnote reference"/>
-    <w:basedOn w:val="9"/>
     <w:uiPriority w:val="99"/>
     <w:semiHidden/>
     <w:unhideWhenUsed/>
@@ -11645,10 +11630,10 @@
       <w:vertAlign w:val="superscript"/>
     </w:rPr>
   </w:style>
-  <w:style w:type="paragraph" w:styleId="179">
+  <w:style w:type="paragraph" w:styleId="597">
     <w:name w:val="toc 1"/>
-    <w:basedOn w:val="411"/>
-    <w:next w:val="411"/>
+    <w:basedOn w:val="607"/>
+    <w:next w:val="607"/>
     <w:uiPriority w:val="39"/>
     <w:unhideWhenUsed/>
     <w:pPr>
@@ -11656,10 +11641,10 @@
       <w:spacing w:after="57"/>
     </w:pPr>
   </w:style>
-  <w:style w:type="paragraph" w:styleId="180">
+  <w:style w:type="paragraph" w:styleId="598">
     <w:name w:val="toc 2"/>
-    <w:basedOn w:val="411"/>
-    <w:next w:val="411"/>
+    <w:basedOn w:val="607"/>
+    <w:next w:val="607"/>
     <w:uiPriority w:val="39"/>
     <w:unhideWhenUsed/>
     <w:pPr>
@@ -11667,10 +11652,10 @@
       <w:spacing w:after="57"/>
     </w:pPr>
   </w:style>
-  <w:style w:type="paragraph" w:styleId="181">
+  <w:style w:type="paragraph" w:styleId="599">
     <w:name w:val="toc 3"/>
-    <w:basedOn w:val="411"/>
-    <w:next w:val="411"/>
+    <w:basedOn w:val="607"/>
+    <w:next w:val="607"/>
     <w:uiPriority w:val="39"/>
     <w:unhideWhenUsed/>
     <w:pPr>
@@ -11678,10 +11663,10 @@
       <w:spacing w:after="57"/>
     </w:pPr>
   </w:style>
-  <w:style w:type="paragraph" w:styleId="182">
+  <w:style w:type="paragraph" w:styleId="600">
     <w:name w:val="toc 4"/>
-    <w:basedOn w:val="411"/>
-    <w:next w:val="411"/>
+    <w:basedOn w:val="607"/>
+    <w:next w:val="607"/>
     <w:uiPriority w:val="39"/>
     <w:unhideWhenUsed/>
     <w:pPr>
@@ -11689,10 +11674,10 @@
       <w:spacing w:after="57"/>
     </w:pPr>
   </w:style>
-  <w:style w:type="paragraph" w:styleId="183">
+  <w:style w:type="paragraph" w:styleId="601">
     <w:name w:val="toc 5"/>
-    <w:basedOn w:val="411"/>
-    <w:next w:val="411"/>
+    <w:basedOn w:val="607"/>
+    <w:next w:val="607"/>
     <w:uiPriority w:val="39"/>
     <w:unhideWhenUsed/>
     <w:pPr>
@@ -11700,10 +11685,10 @@
       <w:spacing w:after="57"/>
     </w:pPr>
   </w:style>
-  <w:style w:type="paragraph" w:styleId="184">
+  <w:style w:type="paragraph" w:styleId="602">
     <w:name w:val="toc 6"/>
-    <w:basedOn w:val="411"/>
-    <w:next w:val="411"/>
+    <w:basedOn w:val="607"/>
+    <w:next w:val="607"/>
     <w:uiPriority w:val="39"/>
     <w:unhideWhenUsed/>
     <w:pPr>
@@ -11711,10 +11696,10 @@
       <w:spacing w:after="57"/>
     </w:pPr>
   </w:style>
-  <w:style w:type="paragraph" w:styleId="185">
+  <w:style w:type="paragraph" w:styleId="603">
     <w:name w:val="toc 7"/>
-    <w:basedOn w:val="411"/>
-    <w:next w:val="411"/>
+    <w:basedOn w:val="607"/>
+    <w:next w:val="607"/>
     <w:uiPriority w:val="39"/>
     <w:unhideWhenUsed/>
     <w:pPr>
@@ -11722,10 +11707,10 @@
       <w:spacing w:after="57"/>
     </w:pPr>
   </w:style>
-  <w:style w:type="paragraph" w:styleId="186">
+  <w:style w:type="paragraph" w:styleId="604">
     <w:name w:val="toc 8"/>
-    <w:basedOn w:val="411"/>
-    <w:next w:val="411"/>
+    <w:basedOn w:val="607"/>
+    <w:next w:val="607"/>
     <w:uiPriority w:val="39"/>
     <w:unhideWhenUsed/>
     <w:pPr>
@@ -11733,10 +11718,10 @@
       <w:spacing w:after="57"/>
     </w:pPr>
   </w:style>
-  <w:style w:type="paragraph" w:styleId="187">
+  <w:style w:type="paragraph" w:styleId="605">
     <w:name w:val="toc 9"/>
-    <w:basedOn w:val="411"/>
-    <w:next w:val="411"/>
+    <w:basedOn w:val="607"/>
+    <w:next w:val="607"/>
     <w:uiPriority w:val="39"/>
     <w:unhideWhenUsed/>
     <w:pPr>
@@ -11744,19 +11729,19 @@
       <w:spacing w:after="57"/>
     </w:pPr>
   </w:style>
-  <w:style w:type="paragraph" w:styleId="188">
+  <w:style w:type="paragraph" w:styleId="606">
     <w:name w:val="TOC Heading"/>
     <w:uiPriority w:val="39"/>
     <w:unhideWhenUsed/>
   </w:style>
-  <w:style w:type="paragraph" w:styleId="411" w:default="1">
+  <w:style w:type="paragraph" w:styleId="607" w:default="1">
     <w:name w:val="Normal"/>
     <w:qFormat/>
   </w:style>
-  <w:style w:type="paragraph" w:styleId="412">
+  <w:style w:type="paragraph" w:styleId="608">
     <w:name w:val="Heading 1"/>
-    <w:basedOn w:val="411"/>
-    <w:next w:val="411"/>
+    <w:basedOn w:val="607"/>
+    <w:next w:val="607"/>
     <w:qFormat/>
     <w:uiPriority w:val="9"/>
     <w:rPr>
@@ -11774,10 +11759,10 @@
       <w:outlineLvl w:val="0"/>
     </w:pPr>
   </w:style>
-  <w:style w:type="paragraph" w:styleId="413">
+  <w:style w:type="paragraph" w:styleId="609">
     <w:name w:val="Heading 2"/>
-    <w:basedOn w:val="411"/>
-    <w:next w:val="411"/>
+    <w:basedOn w:val="607"/>
+    <w:next w:val="607"/>
     <w:qFormat/>
     <w:uiPriority w:val="9"/>
     <w:unhideWhenUsed/>
@@ -11795,10 +11780,10 @@
       <w:outlineLvl w:val="1"/>
     </w:pPr>
   </w:style>
-  <w:style w:type="paragraph" w:styleId="414">
+  <w:style w:type="paragraph" w:styleId="610">
     <w:name w:val="Heading 3"/>
-    <w:basedOn w:val="411"/>
-    <w:next w:val="411"/>
+    <w:basedOn w:val="607"/>
+    <w:next w:val="607"/>
     <w:qFormat/>
     <w:uiPriority w:val="9"/>
     <w:unhideWhenUsed/>
@@ -11819,10 +11804,10 @@
       <w:outlineLvl w:val="2"/>
     </w:pPr>
   </w:style>
-  <w:style w:type="paragraph" w:styleId="415">
+  <w:style w:type="paragraph" w:styleId="611">
     <w:name w:val="Heading 4"/>
-    <w:basedOn w:val="411"/>
-    <w:next w:val="411"/>
+    <w:basedOn w:val="607"/>
+    <w:next w:val="607"/>
     <w:qFormat/>
     <w:uiPriority w:val="9"/>
     <w:unhideWhenUsed/>
@@ -11839,10 +11824,10 @@
       <w:outlineLvl w:val="3"/>
     </w:pPr>
   </w:style>
-  <w:style w:type="paragraph" w:styleId="416">
+  <w:style w:type="paragraph" w:styleId="612">
     <w:name w:val="Heading 5"/>
-    <w:basedOn w:val="411"/>
-    <w:next w:val="411"/>
+    <w:basedOn w:val="607"/>
+    <w:next w:val="607"/>
     <w:qFormat/>
     <w:uiPriority w:val="9"/>
     <w:unhideWhenUsed/>
@@ -11861,10 +11846,10 @@
       <w:outlineLvl w:val="4"/>
     </w:pPr>
   </w:style>
-  <w:style w:type="paragraph" w:styleId="417">
+  <w:style w:type="paragraph" w:styleId="613">
     <w:name w:val="Heading 6"/>
-    <w:basedOn w:val="411"/>
-    <w:next w:val="411"/>
+    <w:basedOn w:val="607"/>
+    <w:next w:val="607"/>
     <w:qFormat/>
     <w:uiPriority w:val="9"/>
     <w:unhideWhenUsed/>
@@ -11883,10 +11868,10 @@
       <w:outlineLvl w:val="5"/>
     </w:pPr>
   </w:style>
-  <w:style w:type="paragraph" w:styleId="418">
+  <w:style w:type="paragraph" w:styleId="614">
     <w:name w:val="Heading 7"/>
-    <w:basedOn w:val="411"/>
-    <w:next w:val="411"/>
+    <w:basedOn w:val="607"/>
+    <w:next w:val="607"/>
     <w:qFormat/>
     <w:uiPriority w:val="9"/>
     <w:unhideWhenUsed/>
@@ -11905,10 +11890,10 @@
       <w:outlineLvl w:val="6"/>
     </w:pPr>
   </w:style>
-  <w:style w:type="paragraph" w:styleId="419">
+  <w:style w:type="paragraph" w:styleId="615">
     <w:name w:val="Heading 8"/>
-    <w:basedOn w:val="411"/>
-    <w:next w:val="411"/>
+    <w:basedOn w:val="607"/>
+    <w:next w:val="607"/>
     <w:qFormat/>
     <w:uiPriority w:val="9"/>
     <w:unhideWhenUsed/>
@@ -11925,10 +11910,10 @@
       <w:outlineLvl w:val="7"/>
     </w:pPr>
   </w:style>
-  <w:style w:type="paragraph" w:styleId="420">
+  <w:style w:type="paragraph" w:styleId="616">
     <w:name w:val="Heading 9"/>
-    <w:basedOn w:val="411"/>
-    <w:next w:val="411"/>
+    <w:basedOn w:val="607"/>
+    <w:next w:val="607"/>
     <w:qFormat/>
     <w:uiPriority w:val="9"/>
     <w:unhideWhenUsed/>
@@ -11947,7 +11932,7 @@
       <w:outlineLvl w:val="8"/>
     </w:pPr>
   </w:style>
-  <w:style w:type="table" w:styleId="421" w:default="1">
+  <w:style w:type="table" w:styleId="617" w:default="1">
     <w:name w:val="Normal Table"/>
     <w:uiPriority w:val="99"/>
     <w:semiHidden/>
@@ -11962,15 +11947,15 @@
       </w:tblCellMar>
     </w:tblPr>
   </w:style>
-  <w:style w:type="numbering" w:styleId="422" w:default="1">
+  <w:style w:type="numbering" w:styleId="618" w:default="1">
     <w:name w:val="No List"/>
     <w:uiPriority w:val="99"/>
     <w:semiHidden/>
     <w:unhideWhenUsed/>
   </w:style>
-  <w:style w:type="paragraph" w:styleId="423">
+  <w:style w:type="paragraph" w:styleId="619">
     <w:name w:val="Footer"/>
-    <w:basedOn w:val="411"/>
+    <w:basedOn w:val="607"/>
     <w:uiPriority w:val="99"/>
     <w:unhideWhenUsed/>
     <w:pPr>
@@ -11981,9 +11966,9 @@
       </w:tabs>
     </w:pPr>
   </w:style>
-  <w:style w:type="paragraph" w:styleId="424">
+  <w:style w:type="paragraph" w:styleId="620">
     <w:name w:val="Header"/>
-    <w:basedOn w:val="411"/>
+    <w:basedOn w:val="607"/>
     <w:uiPriority w:val="99"/>
     <w:unhideWhenUsed/>
     <w:pPr>
@@ -11994,7 +11979,7 @@
       </w:tabs>
     </w:pPr>
   </w:style>
-  <w:style w:type="paragraph" w:styleId="425">
+  <w:style w:type="paragraph" w:styleId="621">
     <w:name w:val="No Spacing"/>
     <w:qFormat/>
     <w:uiPriority w:val="1"/>
@@ -12002,10 +11987,10 @@
       <w:spacing w:lineRule="auto" w:line="240" w:after="0"/>
     </w:pPr>
   </w:style>
-  <w:style w:type="paragraph" w:styleId="426">
+  <w:style w:type="paragraph" w:styleId="622">
     <w:name w:val="Quote"/>
-    <w:basedOn w:val="411"/>
-    <w:next w:val="411"/>
+    <w:basedOn w:val="607"/>
+    <w:next w:val="607"/>
     <w:qFormat/>
     <w:uiPriority w:val="29"/>
     <w:rPr>
@@ -12020,10 +12005,10 @@
       <w:jc w:val="both"/>
     </w:pPr>
   </w:style>
-  <w:style w:type="paragraph" w:styleId="427">
+  <w:style w:type="paragraph" w:styleId="623">
     <w:name w:val="Subtitle"/>
-    <w:basedOn w:val="411"/>
-    <w:next w:val="411"/>
+    <w:basedOn w:val="607"/>
+    <w:next w:val="607"/>
     <w:qFormat/>
     <w:uiPriority w:val="11"/>
     <w:rPr>
@@ -12042,10 +12027,10 @@
       <w:outlineLvl w:val="0"/>
     </w:pPr>
   </w:style>
-  <w:style w:type="paragraph" w:styleId="428">
+  <w:style w:type="paragraph" w:styleId="624">
     <w:name w:val="Intense Quote"/>
-    <w:basedOn w:val="411"/>
-    <w:next w:val="411"/>
+    <w:basedOn w:val="607"/>
+    <w:next w:val="607"/>
     <w:qFormat/>
     <w:uiPriority w:val="30"/>
     <w:rPr>
@@ -12069,10 +12054,10 @@
       </w:pBdr>
     </w:pPr>
   </w:style>
-  <w:style w:type="paragraph" w:styleId="429">
+  <w:style w:type="paragraph" w:styleId="625">
     <w:name w:val="Title"/>
-    <w:basedOn w:val="411"/>
-    <w:next w:val="411"/>
+    <w:basedOn w:val="607"/>
+    <w:next w:val="607"/>
     <w:qFormat/>
     <w:uiPriority w:val="10"/>
     <w:rPr>
@@ -12092,9 +12077,9 @@
       <w:outlineLvl w:val="0"/>
     </w:pPr>
   </w:style>
-  <w:style w:type="paragraph" w:styleId="430">
+  <w:style w:type="paragraph" w:styleId="626">
     <w:name w:val="List Paragraph"/>
-    <w:basedOn w:val="411"/>
+    <w:basedOn w:val="607"/>
     <w:qFormat/>
     <w:uiPriority w:val="34"/>
     <w:pPr>
@@ -12102,7 +12087,7 @@
       <w:ind w:left="720"/>
     </w:pPr>
   </w:style>
-  <w:style w:type="character" w:styleId="435" w:default="1">
+  <w:style w:type="character" w:styleId="627" w:default="1">
     <w:name w:val="Default Paragraph Font"/>
     <w:uiPriority w:val="1"/>
     <w:semiHidden/>

</xml_diff>